<commit_message>
Plano de trabalho reformulado v2.0.6 - Pós retorno avaliação
</commit_message>
<xml_diff>
--- a/Documents/luiz_marcelo_schmitt_senac_tcc_2017_v2.0.6.docx
+++ b/Documents/luiz_marcelo_schmitt_senac_tcc_2017_v2.0.6.docx
@@ -733,16 +733,16 @@
         <w:adjustRightInd w:val="0"/>
         <w:jc w:val="center"/>
       </w:pPr>
+      <w:r>
+        <w:t>MEDLED</w:t>
+      </w:r>
     </w:p>
     <w:p>
       <w:pPr>
         <w:jc w:val="center"/>
       </w:pPr>
       <w:r>
-        <w:rPr>
-          <w:highlight w:val="yellow"/>
-        </w:rPr>
-        <w:t>Auxiliando pessoas idosas ou com deficiência através da automação residencial</w:t>
+        <w:t>Aplicativo de Agendamento de Receitas Médicas com Avisos Luminosos e Reconhecimento de Voz</w:t>
       </w:r>
     </w:p>
     <w:p>
@@ -1302,16 +1302,20 @@
         <w:adjustRightInd w:val="0"/>
         <w:jc w:val="center"/>
       </w:pPr>
-    </w:p>
-    <w:p>
-      <w:r>
-        <w:rPr>
-          <w:highlight w:val="yellow"/>
-        </w:rPr>
-        <w:t>Auxiliando pessoas idosas ou com deficiência através da automação residencial</w:t>
-      </w:r>
-    </w:p>
-    <w:p/>
+      <w:r>
+        <w:t>MEDLED</w:t>
+      </w:r>
+    </w:p>
+    <w:p>
+      <w:pPr>
+        <w:jc w:val="center"/>
+      </w:pPr>
+      <w:r>
+        <w:t>Aplicativo de Agendamento de Receitas Médicas com Avisos Luminosos e Reconhecimento de Voz</w:t>
+      </w:r>
+      <w:bookmarkStart w:id="0" w:name="_GoBack"/>
+      <w:bookmarkEnd w:id="0"/>
+    </w:p>
     <w:p/>
     <w:p/>
     <w:p/>
@@ -1400,13 +1404,8 @@
       <w:r>
         <w:t xml:space="preserve">Me. </w:t>
       </w:r>
-      <w:proofErr w:type="spellStart"/>
-      <w:r>
-        <w:t>Ivonei</w:t>
-      </w:r>
-      <w:proofErr w:type="spellEnd"/>
-      <w:r>
-        <w:t xml:space="preserve"> da Silva Marques </w:t>
+      <w:r>
+        <w:t xml:space="preserve">Ivonei da Silva Marques </w:t>
       </w:r>
     </w:p>
     <w:p>
@@ -1779,35 +1778,23 @@
       <w:r>
         <w:t xml:space="preserve">internet, </w:t>
       </w:r>
-      <w:proofErr w:type="spellStart"/>
       <w:r>
         <w:rPr>
           <w:i/>
         </w:rPr>
         <w:t>smartfones</w:t>
       </w:r>
-      <w:proofErr w:type="spellEnd"/>
       <w:r>
         <w:t xml:space="preserve">, </w:t>
       </w:r>
-      <w:proofErr w:type="spellStart"/>
       <w:r>
         <w:rPr>
           <w:i/>
         </w:rPr>
         <w:t>tablets</w:t>
       </w:r>
-      <w:proofErr w:type="spellEnd"/>
-      <w:r>
-        <w:t xml:space="preserve">, </w:t>
-      </w:r>
-      <w:proofErr w:type="spellStart"/>
-      <w:r>
-        <w:t>tvs</w:t>
-      </w:r>
-      <w:proofErr w:type="spellEnd"/>
-      <w:r>
-        <w:t xml:space="preserve"> digitais e equipamentos</w:t>
+      <w:r>
+        <w:t>, tvs digitais e equipamentos</w:t>
       </w:r>
       <w:r>
         <w:t xml:space="preserve"> estão</w:t>
@@ -1876,11 +1863,7 @@
         <w:t xml:space="preserve">usando tecnologias </w:t>
       </w:r>
       <w:r>
-        <w:t xml:space="preserve">como o </w:t>
-      </w:r>
-      <w:proofErr w:type="spellStart"/>
-      <w:r>
-        <w:t>ard</w:t>
+        <w:t>como o ard</w:t>
       </w:r>
       <w:r>
         <w:t>u</w:t>
@@ -1888,7 +1871,6 @@
       <w:r>
         <w:t>íno</w:t>
       </w:r>
-      <w:proofErr w:type="spellEnd"/>
       <w:r>
         <w:t>,</w:t>
       </w:r>
@@ -1934,22 +1916,15 @@
       <w:r>
         <w:t xml:space="preserve">de uma </w:t>
       </w:r>
-      <w:proofErr w:type="spellStart"/>
       <w:r>
         <w:rPr>
           <w:i/>
         </w:rPr>
         <w:t>shield</w:t>
       </w:r>
-      <w:proofErr w:type="spellEnd"/>
-      <w:r>
-        <w:t xml:space="preserve"> de display de </w:t>
-      </w:r>
-      <w:proofErr w:type="spellStart"/>
-      <w:r>
-        <w:t>leds</w:t>
-      </w:r>
-      <w:proofErr w:type="spellEnd"/>
+      <w:r>
+        <w:t xml:space="preserve"> de display de leds</w:t>
+      </w:r>
       <w:r>
         <w:t>.</w:t>
       </w:r>
@@ -1997,28 +1972,21 @@
       <w:r>
         <w:t xml:space="preserve"> </w:t>
       </w:r>
-      <w:proofErr w:type="spellStart"/>
-      <w:r>
-        <w:t>Arduíno</w:t>
-      </w:r>
-      <w:proofErr w:type="spellEnd"/>
+      <w:r>
+        <w:t xml:space="preserve">Arduíno. </w:t>
+      </w:r>
+      <w:r>
+        <w:t>Automação Residencial</w:t>
+      </w:r>
       <w:r>
         <w:t xml:space="preserve">. </w:t>
       </w:r>
       <w:r>
-        <w:t>Automação Residencial</w:t>
+        <w:t>Domótica</w:t>
       </w:r>
       <w:r>
         <w:t xml:space="preserve">. </w:t>
       </w:r>
-      <w:proofErr w:type="spellStart"/>
-      <w:r>
-        <w:t>Domótica</w:t>
-      </w:r>
-      <w:proofErr w:type="spellEnd"/>
-      <w:r>
-        <w:t xml:space="preserve">. </w:t>
-      </w:r>
       <w:r>
         <w:t>Aplicativo</w:t>
       </w:r>
@@ -2026,15 +1994,7 @@
         <w:t>.</w:t>
       </w:r>
       <w:r>
-        <w:t xml:space="preserve"> Tecnologia </w:t>
-      </w:r>
-      <w:proofErr w:type="spellStart"/>
-      <w:r>
-        <w:t>Assistiva</w:t>
-      </w:r>
-      <w:proofErr w:type="spellEnd"/>
-      <w:r>
-        <w:t>.</w:t>
+        <w:t xml:space="preserve"> Tecnologia Assistiva.</w:t>
       </w:r>
     </w:p>
     <w:p>
@@ -2272,18 +2232,14 @@
         <w:rPr>
           <w:noProof/>
         </w:rPr>
-      </w:r>
-      <w:r>
-        <w:rPr>
-          <w:noProof/>
-        </w:rPr>
         <w:fldChar w:fldCharType="separate"/>
       </w:r>
       <w:r>
         <w:rPr>
-          <w:noProof/>
-        </w:rPr>
-        <w:t>15</w:t>
+          <w:b/>
+          <w:noProof/>
+        </w:rPr>
+        <w:t>Error! Bookmark not defined.</w:t>
       </w:r>
       <w:r>
         <w:rPr>
@@ -2452,18 +2408,14 @@
         <w:rPr>
           <w:noProof/>
         </w:rPr>
-      </w:r>
-      <w:r>
-        <w:rPr>
-          <w:noProof/>
-        </w:rPr>
         <w:fldChar w:fldCharType="separate"/>
       </w:r>
       <w:r>
         <w:rPr>
-          <w:noProof/>
-        </w:rPr>
-        <w:t>10</w:t>
+          <w:b/>
+          <w:noProof/>
+        </w:rPr>
+        <w:t>Error! Bookmark not defined.</w:t>
       </w:r>
       <w:r>
         <w:rPr>
@@ -2523,7 +2475,7 @@
         <w:rPr>
           <w:noProof/>
         </w:rPr>
-        <w:t>10</w:t>
+        <w:t>8</w:t>
       </w:r>
       <w:r>
         <w:rPr>
@@ -2583,7 +2535,7 @@
         <w:rPr>
           <w:noProof/>
         </w:rPr>
-        <w:t>23</w:t>
+        <w:t>17</w:t>
       </w:r>
       <w:r>
         <w:rPr>
@@ -2861,7 +2813,7 @@
         <w:rPr>
           <w:noProof/>
         </w:rPr>
-        <w:t>9</w:t>
+        <w:t>8</w:t>
       </w:r>
       <w:r>
         <w:rPr>
@@ -2940,7 +2892,7 @@
         <w:rPr>
           <w:noProof/>
         </w:rPr>
-        <w:t>12</w:t>
+        <w:t>9</w:t>
       </w:r>
       <w:r>
         <w:rPr>
@@ -3017,7 +2969,7 @@
         <w:rPr>
           <w:noProof/>
         </w:rPr>
-        <w:t>12</w:t>
+        <w:t>9</w:t>
       </w:r>
       <w:r>
         <w:rPr>
@@ -3094,7 +3046,7 @@
         <w:rPr>
           <w:noProof/>
         </w:rPr>
-        <w:t>12</w:t>
+        <w:t>9</w:t>
       </w:r>
       <w:r>
         <w:rPr>
@@ -3173,7 +3125,7 @@
         <w:rPr>
           <w:noProof/>
         </w:rPr>
-        <w:t>13</w:t>
+        <w:t>10</w:t>
       </w:r>
       <w:r>
         <w:rPr>
@@ -3250,7 +3202,7 @@
         <w:rPr>
           <w:noProof/>
         </w:rPr>
-        <w:t>13</w:t>
+        <w:t>10</w:t>
       </w:r>
       <w:r>
         <w:rPr>
@@ -3327,7 +3279,7 @@
         <w:rPr>
           <w:noProof/>
         </w:rPr>
-        <w:t>13</w:t>
+        <w:t>10</w:t>
       </w:r>
       <w:r>
         <w:rPr>
@@ -3404,7 +3356,7 @@
         <w:rPr>
           <w:noProof/>
         </w:rPr>
-        <w:t>14</w:t>
+        <w:t>10</w:t>
       </w:r>
       <w:r>
         <w:rPr>
@@ -3481,7 +3433,7 @@
         <w:rPr>
           <w:noProof/>
         </w:rPr>
-        <w:t>14</w:t>
+        <w:t>10</w:t>
       </w:r>
       <w:r>
         <w:rPr>
@@ -3558,7 +3510,7 @@
         <w:rPr>
           <w:noProof/>
         </w:rPr>
-        <w:t>14</w:t>
+        <w:t>11</w:t>
       </w:r>
       <w:r>
         <w:rPr>
@@ -3637,7 +3589,7 @@
         <w:rPr>
           <w:noProof/>
         </w:rPr>
-        <w:t>16</w:t>
+        <w:t>12</w:t>
       </w:r>
       <w:r>
         <w:rPr>
@@ -3716,7 +3668,7 @@
         <w:rPr>
           <w:noProof/>
         </w:rPr>
-        <w:t>19</w:t>
+        <w:t>14</w:t>
       </w:r>
       <w:r>
         <w:rPr>
@@ -3795,7 +3747,7 @@
         <w:rPr>
           <w:noProof/>
         </w:rPr>
-        <w:t>20</w:t>
+        <w:t>15</w:t>
       </w:r>
       <w:r>
         <w:rPr>
@@ -3872,7 +3824,7 @@
         <w:rPr>
           <w:noProof/>
         </w:rPr>
-        <w:t>20</w:t>
+        <w:t>15</w:t>
       </w:r>
       <w:r>
         <w:rPr>
@@ -3949,7 +3901,7 @@
         <w:rPr>
           <w:noProof/>
         </w:rPr>
-        <w:t>20</w:t>
+        <w:t>15</w:t>
       </w:r>
       <w:r>
         <w:rPr>
@@ -4026,7 +3978,7 @@
         <w:rPr>
           <w:noProof/>
         </w:rPr>
-        <w:t>21</w:t>
+        <w:t>15</w:t>
       </w:r>
       <w:r>
         <w:rPr>
@@ -4103,7 +4055,7 @@
         <w:rPr>
           <w:noProof/>
         </w:rPr>
-        <w:t>21</w:t>
+        <w:t>15</w:t>
       </w:r>
       <w:r>
         <w:rPr>
@@ -4182,7 +4134,7 @@
         <w:rPr>
           <w:noProof/>
         </w:rPr>
-        <w:t>22</w:t>
+        <w:t>16</w:t>
       </w:r>
       <w:r>
         <w:rPr>
@@ -4259,7 +4211,7 @@
         <w:rPr>
           <w:noProof/>
         </w:rPr>
-        <w:t>22</w:t>
+        <w:t>16</w:t>
       </w:r>
       <w:r>
         <w:rPr>
@@ -4338,7 +4290,7 @@
         <w:rPr>
           <w:noProof/>
         </w:rPr>
-        <w:t>23</w:t>
+        <w:t>17</w:t>
       </w:r>
       <w:r>
         <w:rPr>
@@ -4417,7 +4369,7 @@
         <w:rPr>
           <w:noProof/>
         </w:rPr>
-        <w:t>25</w:t>
+        <w:t>20</w:t>
       </w:r>
       <w:r>
         <w:rPr>
@@ -4479,7 +4431,7 @@
         <w:rPr>
           <w:noProof/>
         </w:rPr>
-        <w:t>26</w:t>
+        <w:t>21</w:t>
       </w:r>
       <w:r>
         <w:rPr>
@@ -4522,18 +4474,18 @@
           <w:szCs w:val="24"/>
         </w:rPr>
       </w:pPr>
-      <w:bookmarkStart w:id="0" w:name="_Toc320302220"/>
-      <w:bookmarkStart w:id="1" w:name="_Toc376361312"/>
-      <w:bookmarkStart w:id="2" w:name="_Toc352807865"/>
+      <w:bookmarkStart w:id="1" w:name="_Toc320302220"/>
+      <w:bookmarkStart w:id="2" w:name="_Toc376361312"/>
+      <w:bookmarkStart w:id="3" w:name="_Toc352807865"/>
       <w:r>
         <w:rPr>
           <w:szCs w:val="24"/>
         </w:rPr>
         <w:t>APRESENTAÇÃO GERAL DO PROJETO</w:t>
       </w:r>
-      <w:bookmarkEnd w:id="0"/>
       <w:bookmarkEnd w:id="1"/>
       <w:bookmarkEnd w:id="2"/>
+      <w:bookmarkEnd w:id="3"/>
     </w:p>
     <w:p>
       <w:pPr>
@@ -4644,13 +4596,8 @@
       <w:r>
         <w:t xml:space="preserve"> </w:t>
       </w:r>
-      <w:proofErr w:type="spellStart"/>
-      <w:r>
-        <w:t>Teza</w:t>
-      </w:r>
-      <w:proofErr w:type="spellEnd"/>
-      <w:r>
-        <w:t xml:space="preserve"> (</w:t>
+      <w:r>
+        <w:t>Teza (</w:t>
       </w:r>
       <w:r>
         <w:t>2002)</w:t>
@@ -4685,64 +4632,19 @@
         <w:jc w:val="both"/>
       </w:pPr>
       <w:r>
-        <w:t xml:space="preserve">Em 2011, a diretora geral da OMS (Organização Mundial da Saúde), </w:t>
-      </w:r>
-      <w:proofErr w:type="spellStart"/>
-      <w:r>
-        <w:t>Dra</w:t>
-      </w:r>
-      <w:proofErr w:type="spellEnd"/>
+        <w:t>Em 2011, a diretora geral da OMS (Organização Mundial da Saúde), Dra</w:t>
+      </w:r>
       <w:r>
         <w:t xml:space="preserve"> </w:t>
       </w:r>
       <w:r>
-        <w:t xml:space="preserve">Margaret Chan, em conjunto com o diretor do World Bank </w:t>
-      </w:r>
-      <w:proofErr w:type="spellStart"/>
-      <w:r>
-        <w:t>Group</w:t>
-      </w:r>
-      <w:proofErr w:type="spellEnd"/>
-      <w:r>
-        <w:t xml:space="preserve">, </w:t>
-      </w:r>
-      <w:proofErr w:type="spellStart"/>
-      <w:r>
-        <w:t>Mr</w:t>
-      </w:r>
-      <w:proofErr w:type="spellEnd"/>
-      <w:r>
-        <w:t xml:space="preserve"> Robert B Zoellick</w:t>
+        <w:t>Margaret Chan, em conjunto com o diretor do World Bank Group, Mr Robert B Zoellick</w:t>
       </w:r>
       <w:r>
         <w:t xml:space="preserve"> </w:t>
       </w:r>
       <w:r>
-        <w:t xml:space="preserve">publicaram no relatório World </w:t>
-      </w:r>
-      <w:proofErr w:type="spellStart"/>
-      <w:r>
-        <w:t>Report</w:t>
-      </w:r>
-      <w:proofErr w:type="spellEnd"/>
-      <w:r>
-        <w:t xml:space="preserve"> </w:t>
-      </w:r>
-      <w:proofErr w:type="spellStart"/>
-      <w:r>
-        <w:t>on</w:t>
-      </w:r>
-      <w:proofErr w:type="spellEnd"/>
-      <w:r>
-        <w:t xml:space="preserve"> </w:t>
-      </w:r>
-      <w:proofErr w:type="spellStart"/>
-      <w:r>
-        <w:t>Desability</w:t>
-      </w:r>
-      <w:proofErr w:type="spellEnd"/>
-      <w:r>
-        <w:t xml:space="preserve"> que 1/5 das pessoas do mundo vivem</w:t>
+        <w:t>publicaram no relatório World Report on Desability que 1/5 das pessoas do mundo vivem</w:t>
       </w:r>
       <w:r>
         <w:t xml:space="preserve"> </w:t>
@@ -4884,7 +4786,7 @@
       <w:r>
         <w:t>O presente projeto pretende criar um sistema que integre um aplicativo de agendamento de horários de medicações com um display de avisos luminoso</w:t>
       </w:r>
-      <w:bookmarkStart w:id="3" w:name="_Toc320302221"/>
+      <w:bookmarkStart w:id="4" w:name="_Toc320302221"/>
       <w:r>
         <w:t>. Dessa forma, pessoas com deficiência ou idosas podem ter um controle melhor de suas medicações, facilitando o lembrete do horário</w:t>
       </w:r>
@@ -4914,17 +4816,17 @@
           <w:szCs w:val="24"/>
         </w:rPr>
       </w:pPr>
-      <w:bookmarkStart w:id="4" w:name="_Toc376361313"/>
-      <w:bookmarkStart w:id="5" w:name="_Toc352807866"/>
+      <w:bookmarkStart w:id="5" w:name="_Toc376361313"/>
+      <w:bookmarkStart w:id="6" w:name="_Toc352807866"/>
       <w:r>
         <w:rPr>
           <w:szCs w:val="24"/>
         </w:rPr>
         <w:t>DEFINIÇÃO DO PROBLEMA</w:t>
       </w:r>
-      <w:bookmarkEnd w:id="3"/>
       <w:bookmarkEnd w:id="4"/>
       <w:bookmarkEnd w:id="5"/>
+      <w:bookmarkEnd w:id="6"/>
     </w:p>
     <w:p/>
     <w:p>
@@ -5176,8 +5078,8 @@
       <w:pPr>
         <w:pStyle w:val="Caption"/>
       </w:pPr>
-      <w:bookmarkStart w:id="6" w:name="_Toc352369170"/>
-      <w:bookmarkStart w:id="7" w:name="_Toc352807853"/>
+      <w:bookmarkStart w:id="7" w:name="_Toc352369170"/>
+      <w:bookmarkStart w:id="8" w:name="_Toc352807853"/>
       <w:r>
         <w:t xml:space="preserve">Tabela </w:t>
       </w:r>
@@ -5190,8 +5092,8 @@
       <w:r>
         <w:t xml:space="preserve"> dos sistemas </w:t>
       </w:r>
-      <w:bookmarkEnd w:id="6"/>
       <w:bookmarkEnd w:id="7"/>
+      <w:bookmarkEnd w:id="8"/>
       <w:r>
         <w:t>pesquisados</w:t>
       </w:r>
@@ -5276,7 +5178,6 @@
                 <w:szCs w:val="20"/>
               </w:rPr>
             </w:pPr>
-            <w:proofErr w:type="spellStart"/>
             <w:r>
               <w:rPr>
                 <w:b/>
@@ -5285,7 +5186,6 @@
               </w:rPr>
               <w:t>Medisafe</w:t>
             </w:r>
-            <w:proofErr w:type="spellEnd"/>
           </w:p>
         </w:tc>
         <w:tc>
@@ -5305,7 +5205,6 @@
                 <w:szCs w:val="20"/>
               </w:rPr>
             </w:pPr>
-            <w:proofErr w:type="spellStart"/>
             <w:r>
               <w:rPr>
                 <w:b/>
@@ -5314,7 +5213,6 @@
               </w:rPr>
               <w:t>GuiaMed</w:t>
             </w:r>
-            <w:proofErr w:type="spellEnd"/>
           </w:p>
         </w:tc>
         <w:tc>
@@ -6300,9 +6198,7 @@
           <w:docGrid w:linePitch="360"/>
         </w:sectPr>
       </w:pPr>
-      <w:bookmarkStart w:id="8" w:name="_Toc320302222"/>
-      <w:bookmarkStart w:id="9" w:name="_GoBack"/>
-      <w:bookmarkEnd w:id="9"/>
+      <w:bookmarkStart w:id="9" w:name="_Toc320302222"/>
     </w:p>
     <w:p>
       <w:pPr>
@@ -6313,7 +6209,7 @@
       <w:r>
         <w:t>OBJETIVOS</w:t>
       </w:r>
-      <w:bookmarkEnd w:id="8"/>
+      <w:bookmarkEnd w:id="9"/>
       <w:bookmarkEnd w:id="10"/>
       <w:bookmarkEnd w:id="11"/>
       <w:r>
@@ -6372,47 +6268,31 @@
         <w:t>display</w:t>
       </w:r>
       <w:r>
-        <w:t xml:space="preserve"> de </w:t>
-      </w:r>
-      <w:proofErr w:type="spellStart"/>
-      <w:r>
-        <w:t>led</w:t>
-      </w:r>
-      <w:proofErr w:type="spellEnd"/>
+        <w:t xml:space="preserve"> de led </w:t>
+      </w:r>
+      <w:r>
+        <w:t xml:space="preserve">que seja </w:t>
+      </w:r>
+      <w:r>
+        <w:t>possível</w:t>
+      </w:r>
+      <w:r>
+        <w:t xml:space="preserve"> visualizar o horário e a medicação que o usuário</w:t>
+      </w:r>
+      <w:r>
+        <w:t xml:space="preserve"> precisa tomar</w:t>
+      </w:r>
+      <w:r>
+        <w:t>.</w:t>
+      </w:r>
       <w:r>
         <w:t xml:space="preserve"> </w:t>
       </w:r>
       <w:r>
-        <w:t xml:space="preserve">que seja </w:t>
-      </w:r>
-      <w:r>
-        <w:t>possível</w:t>
-      </w:r>
-      <w:r>
-        <w:t xml:space="preserve"> visualizar o horário e a medicação que o usuário</w:t>
-      </w:r>
-      <w:r>
-        <w:t xml:space="preserve"> precisa tomar</w:t>
-      </w:r>
-      <w:r>
-        <w:t>.</w:t>
-      </w:r>
-      <w:r>
-        <w:t xml:space="preserve"> </w:t>
-      </w:r>
-      <w:r>
         <w:t>O aplicativo será nativo e terá sua versão</w:t>
       </w:r>
       <w:r>
-        <w:t xml:space="preserve"> na plataforma </w:t>
-      </w:r>
-      <w:proofErr w:type="spellStart"/>
-      <w:r>
-        <w:t>Android</w:t>
-      </w:r>
-      <w:proofErr w:type="spellEnd"/>
-      <w:r>
-        <w:t>.</w:t>
+        <w:t xml:space="preserve"> na plataforma Android.</w:t>
       </w:r>
     </w:p>
     <w:p>
@@ -6510,15 +6390,7 @@
         <w:t>display</w:t>
       </w:r>
       <w:r>
-        <w:t xml:space="preserve"> de </w:t>
-      </w:r>
-      <w:proofErr w:type="spellStart"/>
-      <w:r>
-        <w:t>led</w:t>
-      </w:r>
-      <w:proofErr w:type="spellEnd"/>
-      <w:r>
-        <w:t xml:space="preserve"> e no aplicativo;</w:t>
+        <w:t xml:space="preserve"> de led e no aplicativo;</w:t>
       </w:r>
     </w:p>
     <w:p>
@@ -6637,23 +6509,7 @@
         <w:t xml:space="preserve"> </w:t>
       </w:r>
       <w:r>
-        <w:t xml:space="preserve">É uma linguagem de programação de nível médio, baseada na linguagem C. O desenvolvimento da linguagem começou na década de 80, por </w:t>
-      </w:r>
-      <w:proofErr w:type="spellStart"/>
-      <w:r>
-        <w:t>Bjarne</w:t>
-      </w:r>
-      <w:proofErr w:type="spellEnd"/>
-      <w:r>
-        <w:t xml:space="preserve"> </w:t>
-      </w:r>
-      <w:proofErr w:type="spellStart"/>
-      <w:r>
-        <w:t>Stroustrup</w:t>
-      </w:r>
-      <w:proofErr w:type="spellEnd"/>
-      <w:r>
-        <w:t>. O objetivo do desenvolvimento desta linguagem era melhorar uma versão do núcleo Unix.</w:t>
+        <w:t>É uma linguagem de programação de nível médio, baseada na linguagem C. O desenvolvimento da linguagem começou na década de 80, por Bjarne Stroustrup. O objetivo do desenvolvimento desta linguagem era melhorar uma versão do núcleo Unix.</w:t>
       </w:r>
     </w:p>
     <w:p>
@@ -6681,61 +6537,13 @@
         <w:t xml:space="preserve"> </w:t>
       </w:r>
       <w:r>
-        <w:t xml:space="preserve">É o nome do sistema operacional baseado em Linux que opera em celulares (smartphones), </w:t>
-      </w:r>
-      <w:proofErr w:type="spellStart"/>
-      <w:r>
-        <w:t>netbooks</w:t>
-      </w:r>
-      <w:proofErr w:type="spellEnd"/>
-      <w:r>
-        <w:t xml:space="preserve"> e </w:t>
-      </w:r>
-      <w:proofErr w:type="spellStart"/>
-      <w:r>
-        <w:t>tablets</w:t>
-      </w:r>
-      <w:proofErr w:type="spellEnd"/>
-      <w:r>
-        <w:t xml:space="preserve">. É desenvolvido pela Open </w:t>
-      </w:r>
-      <w:proofErr w:type="spellStart"/>
-      <w:r>
-        <w:t>Handset</w:t>
-      </w:r>
-      <w:proofErr w:type="spellEnd"/>
-      <w:r>
-        <w:t xml:space="preserve"> Alliance, uma aliança entre várias empresas, dentre elas a Google. Além disso, a loja virtual Google Play tem aplicativos e jogos tanto gratuitos quanto pagos para os sma</w:t>
-      </w:r>
-      <w:r>
-        <w:t xml:space="preserve">rtphones e </w:t>
-      </w:r>
-      <w:proofErr w:type="spellStart"/>
-      <w:r>
-        <w:t>tablets</w:t>
-      </w:r>
-      <w:proofErr w:type="spellEnd"/>
-      <w:r>
-        <w:t xml:space="preserve"> com </w:t>
-      </w:r>
-      <w:proofErr w:type="spellStart"/>
-      <w:r>
-        <w:t>Android</w:t>
-      </w:r>
-      <w:proofErr w:type="spellEnd"/>
-      <w:r>
-        <w:t xml:space="preserve"> </w:t>
-      </w:r>
-      <w:r>
-        <w:t>(</w:t>
-      </w:r>
-      <w:proofErr w:type="spellStart"/>
-      <w:r>
-        <w:t>TechTudo</w:t>
-      </w:r>
-      <w:proofErr w:type="spellEnd"/>
-      <w:r>
-        <w:t>).</w:t>
+        <w:t>É o nome do sistema operacional baseado em Linux que opera em celulares (smartphones), netbooks e tablets. É desenvolvido pela Open Handset Alliance, uma aliança entre várias empresas, dentre elas a Google. Além disso, a loja virtual Google Play tem aplicativos e jogos tanto gratuitos quanto pagos para os sma</w:t>
+      </w:r>
+      <w:r>
+        <w:t xml:space="preserve">rtphones e tablets com Android </w:t>
+      </w:r>
+      <w:r>
+        <w:t>(TechTudo).</w:t>
       </w:r>
     </w:p>
     <w:p>
@@ -6773,15 +6581,7 @@
         <w:t xml:space="preserve"> (GUIA DO PROGRAMADOR,</w:t>
       </w:r>
       <w:r>
-        <w:t xml:space="preserve"> </w:t>
-      </w:r>
-      <w:proofErr w:type="spellStart"/>
-      <w:r>
-        <w:t>pág</w:t>
-      </w:r>
-      <w:proofErr w:type="spellEnd"/>
-      <w:r>
-        <w:t xml:space="preserve"> 21,</w:t>
+        <w:t xml:space="preserve"> pág 21,</w:t>
       </w:r>
       <w:r>
         <w:t xml:space="preserve"> 2006)</w:t>
@@ -6868,39 +6668,7 @@
         <w:t xml:space="preserve"> </w:t>
       </w:r>
       <w:r>
-        <w:t xml:space="preserve">É uma plataforma Open </w:t>
-      </w:r>
-      <w:proofErr w:type="spellStart"/>
-      <w:r>
-        <w:t>Source</w:t>
-      </w:r>
-      <w:proofErr w:type="spellEnd"/>
-      <w:r>
-        <w:t xml:space="preserve"> escrito em Go, que é uma linguagem de programação de alto desempenho desenvolvida dentro do Google, que facilita a criação e administração de ambientes isolados. O </w:t>
-      </w:r>
-      <w:proofErr w:type="spellStart"/>
-      <w:r>
-        <w:t>Docker</w:t>
-      </w:r>
-      <w:proofErr w:type="spellEnd"/>
-      <w:r>
-        <w:t xml:space="preserve"> possibilita o empacotamento de uma aplicação ou ambiente inteiro dentro de um container, e a partir desse momento o ambiente inteiro torna-se portável para qualquer outro Host que contenha o </w:t>
-      </w:r>
-      <w:proofErr w:type="spellStart"/>
-      <w:r>
-        <w:t>Docker</w:t>
-      </w:r>
-      <w:proofErr w:type="spellEnd"/>
-      <w:r>
-        <w:t xml:space="preserve"> instalado com isso reduzimos drasticamente o tempo de </w:t>
-      </w:r>
-      <w:proofErr w:type="spellStart"/>
-      <w:r>
-        <w:t>deploy</w:t>
-      </w:r>
-      <w:proofErr w:type="spellEnd"/>
-      <w:r>
-        <w:t xml:space="preserve"> de alguma infrae</w:t>
+        <w:t>É uma plataforma Open Source escrito em Go, que é uma linguagem de programação de alto desempenho desenvolvida dentro do Google, que facilita a criação e administração de ambientes isolados. O Docker possibilita o empacotamento de uma aplicação ou ambiente inteiro dentro de um container, e a partir desse momento o ambiente inteiro torna-se portável para qualquer outro Host que contenha o Docker instalado com isso reduzimos drasticamente o tempo de deploy de alguma infrae</w:t>
       </w:r>
       <w:r>
         <w:t>strutura ou até mesmo aplicação</w:t>
@@ -6953,46 +6721,17 @@
         <w:t>É uma f</w:t>
       </w:r>
       <w:r>
-        <w:t xml:space="preserve">erramenta utilizada para desenvolver e compilar o código para plataformas como </w:t>
-      </w:r>
-      <w:proofErr w:type="spellStart"/>
-      <w:r>
-        <w:t>arduíno</w:t>
-      </w:r>
-      <w:proofErr w:type="spellEnd"/>
-      <w:r>
-        <w:t xml:space="preserve">, ESP8266 entre outros. Foi desenvolvida especificamente para poder trabalhar com programação para </w:t>
-      </w:r>
-      <w:proofErr w:type="spellStart"/>
-      <w:r>
-        <w:t>arduíno</w:t>
-      </w:r>
-      <w:proofErr w:type="spellEnd"/>
-      <w:r>
-        <w:t xml:space="preserve"> utilizando linguagem C++, hoje em dia é </w:t>
+        <w:t xml:space="preserve">erramenta utilizada para desenvolver e compilar o código para plataformas como arduíno, ESP8266 entre outros. Foi desenvolvida especificamente para poder trabalhar com programação para arduíno utilizando linguagem C++, hoje em dia é </w:t>
       </w:r>
       <w:r>
         <w:t>possível</w:t>
       </w:r>
       <w:r>
-        <w:t xml:space="preserve"> instalar </w:t>
-      </w:r>
-      <w:proofErr w:type="spellStart"/>
-      <w:r>
-        <w:t>plugins</w:t>
-      </w:r>
-      <w:proofErr w:type="spellEnd"/>
-      <w:r>
-        <w:t xml:space="preserve"> que podem ajudar no desenvolvimento</w:t>
-      </w:r>
-      <w:r>
-        <w:t xml:space="preserve"> de aplicações para </w:t>
-      </w:r>
-      <w:proofErr w:type="spellStart"/>
-      <w:r>
-        <w:t>microcontroladores</w:t>
-      </w:r>
-      <w:proofErr w:type="spellEnd"/>
+        <w:t xml:space="preserve"> instalar plugins que podem ajudar no desenvolvimento</w:t>
+      </w:r>
+      <w:r>
+        <w:t xml:space="preserve"> de aplicações para microcontroladores</w:t>
+      </w:r>
       <w:r>
         <w:t>.</w:t>
       </w:r>
@@ -7025,15 +6764,7 @@
         <w:t>É uma ferramenta criada para</w:t>
       </w:r>
       <w:r>
-        <w:t xml:space="preserve"> o desenvolvimento de aplicação utilizando linguagem </w:t>
-      </w:r>
-      <w:proofErr w:type="spellStart"/>
-      <w:r>
-        <w:t>Android</w:t>
-      </w:r>
-      <w:proofErr w:type="spellEnd"/>
-      <w:r>
-        <w:t>.</w:t>
+        <w:t xml:space="preserve"> o desenvolvimento de aplicação utilizando linguagem Android.</w:t>
       </w:r>
     </w:p>
     <w:p>
@@ -7064,23 +6795,7 @@
         <w:t>É</w:t>
       </w:r>
       <w:r>
-        <w:t xml:space="preserve"> uma ferramenta de gerenciamento de SGBD open </w:t>
-      </w:r>
-      <w:proofErr w:type="spellStart"/>
-      <w:r>
-        <w:t>source</w:t>
-      </w:r>
-      <w:proofErr w:type="spellEnd"/>
-      <w:r>
-        <w:t xml:space="preserve"> utilizada para manipulação de </w:t>
-      </w:r>
-      <w:proofErr w:type="spellStart"/>
-      <w:r>
-        <w:t>querys</w:t>
-      </w:r>
-      <w:proofErr w:type="spellEnd"/>
-      <w:r>
-        <w:t xml:space="preserve"> no banco de dados.</w:t>
+        <w:t xml:space="preserve"> uma ferramenta de gerenciamento de SGBD open source utilizada para manipulação de querys no banco de dados.</w:t>
       </w:r>
     </w:p>
     <w:p>
@@ -7102,15 +6817,7 @@
         <w:t xml:space="preserve">TRELLO: </w:t>
       </w:r>
       <w:r>
-        <w:t xml:space="preserve">É uma ferramenta web para a gestão de projetos muito utilizado por empresas, para visualização de </w:t>
-      </w:r>
-      <w:proofErr w:type="spellStart"/>
-      <w:r>
-        <w:t>cards</w:t>
-      </w:r>
-      <w:proofErr w:type="spellEnd"/>
-      <w:r>
-        <w:t xml:space="preserve"> do processo de desenvolvimento</w:t>
+        <w:t>É uma ferramenta web para a gestão de projetos muito utilizado por empresas, para visualização de cards do processo de desenvolvimento</w:t>
       </w:r>
       <w:r>
         <w:t xml:space="preserve"> de softwares</w:t>
@@ -7202,25 +6909,21 @@
       <w:r>
         <w:t xml:space="preserve">As </w:t>
       </w:r>
-      <w:proofErr w:type="spellStart"/>
       <w:r>
         <w:rPr>
           <w:i/>
         </w:rPr>
         <w:t>protoboads</w:t>
       </w:r>
-      <w:proofErr w:type="spellEnd"/>
       <w:r>
         <w:t xml:space="preserve"> talvez sejam umas das ferramentas mais importes para quem esteja começando com eletrônica e montagem de circuitos, pois com ela é possível montar dezenas de circuitos sem a necessidade de soldar qualquer componente. Neste tutorial apresentaremos o porque utilizar e como utilizar uma </w:t>
       </w:r>
-      <w:proofErr w:type="spellStart"/>
       <w:r>
         <w:rPr>
           <w:i/>
         </w:rPr>
         <w:t>protoboard</w:t>
       </w:r>
-      <w:proofErr w:type="spellEnd"/>
       <w:r>
         <w:t>.</w:t>
       </w:r>
@@ -7262,111 +6965,7 @@
         <w:t xml:space="preserve"> </w:t>
       </w:r>
       <w:r>
-        <w:t>É uma plataforma de computação open-</w:t>
-      </w:r>
-      <w:proofErr w:type="spellStart"/>
-      <w:r>
-        <w:t>source</w:t>
-      </w:r>
-      <w:proofErr w:type="spellEnd"/>
-      <w:r>
-        <w:t xml:space="preserve"> baseado em uma simples placa com entradas e saídas tanto digitais como analógicas. Possui um próprio ambiente de desenvolvimento que implementa a Linguagem C. O </w:t>
-      </w:r>
-      <w:proofErr w:type="spellStart"/>
-      <w:r>
-        <w:t>Arduino</w:t>
-      </w:r>
-      <w:proofErr w:type="spellEnd"/>
-      <w:r>
-        <w:t xml:space="preserve"> pode ser usado para desenvolver objetos interativos autônomos ou pode ser conectado a um software em seu computador (ex. Flash, </w:t>
-      </w:r>
-      <w:proofErr w:type="spellStart"/>
-      <w:r>
-        <w:t>Processing</w:t>
-      </w:r>
-      <w:proofErr w:type="spellEnd"/>
-      <w:r>
-        <w:t xml:space="preserve">, </w:t>
-      </w:r>
-      <w:proofErr w:type="spellStart"/>
-      <w:r>
-        <w:t>MaxMSP</w:t>
-      </w:r>
-      <w:proofErr w:type="spellEnd"/>
-      <w:r>
-        <w:t xml:space="preserve">). O Ambiente de </w:t>
-      </w:r>
-      <w:proofErr w:type="spellStart"/>
-      <w:r>
-        <w:t>desevolvimento</w:t>
-      </w:r>
-      <w:proofErr w:type="spellEnd"/>
-      <w:r>
-        <w:t xml:space="preserve"> (IDE) open-</w:t>
-      </w:r>
-      <w:proofErr w:type="spellStart"/>
-      <w:r>
-        <w:t>souce</w:t>
-      </w:r>
-      <w:proofErr w:type="spellEnd"/>
-      <w:r>
-        <w:t xml:space="preserve"> pode ser obtido gratuitamente (atualmente disponível para Mac OS X, Windows, e Linux). O </w:t>
-      </w:r>
-      <w:proofErr w:type="spellStart"/>
-      <w:r>
-        <w:t>Arduino</w:t>
-      </w:r>
-      <w:proofErr w:type="spellEnd"/>
-      <w:r>
-        <w:t xml:space="preserve"> </w:t>
-      </w:r>
-      <w:proofErr w:type="spellStart"/>
-      <w:r>
-        <w:t>Mega</w:t>
-      </w:r>
-      <w:proofErr w:type="spellEnd"/>
-      <w:r>
-        <w:t xml:space="preserve"> 2560 R3 (última atualização) é uma placa com o </w:t>
-      </w:r>
-      <w:proofErr w:type="spellStart"/>
-      <w:r>
-        <w:t>microcontrolador</w:t>
-      </w:r>
-      <w:proofErr w:type="spellEnd"/>
-      <w:r>
-        <w:t xml:space="preserve"> Atmega2560. Possui 54 pinos digitais (entrada/saída) sendo que 15 podem ser usado como saídas PWM (2 a 13 e 44 a 46), 16 pinos analógicos, 4 </w:t>
-      </w:r>
-      <w:proofErr w:type="spellStart"/>
-      <w:r>
-        <w:t>USARTs</w:t>
-      </w:r>
-      <w:proofErr w:type="spellEnd"/>
-      <w:r>
-        <w:t xml:space="preserve"> (Portas Seriais de Hardware), um cristal oscilador de 16MHz, entrada USB, entrada de alimentação, soquete de comunicação ICSP e um botão reset. A placa contém todo o necessário para usar o </w:t>
-      </w:r>
-      <w:proofErr w:type="spellStart"/>
-      <w:r>
-        <w:t>microcontrolador</w:t>
-      </w:r>
-      <w:proofErr w:type="spellEnd"/>
-      <w:r>
-        <w:t xml:space="preserve">, simplesmente ligue o cabo </w:t>
-      </w:r>
-      <w:proofErr w:type="spellStart"/>
-      <w:r>
-        <w:t>usb</w:t>
-      </w:r>
-      <w:proofErr w:type="spellEnd"/>
-      <w:r>
-        <w:t xml:space="preserve"> no computador para liga-lo e programa-lo. A alimentação pode ser feita através do cabo USB, fonte de alimentação AC-DC ou bateria (</w:t>
-      </w:r>
-      <w:proofErr w:type="spellStart"/>
-      <w:r>
-        <w:t>RobôCore</w:t>
-      </w:r>
-      <w:proofErr w:type="spellEnd"/>
-      <w:r>
-        <w:t>).</w:t>
+        <w:t>É uma plataforma de computação open-source baseado em uma simples placa com entradas e saídas tanto digitais como analógicas. Possui um próprio ambiente de desenvolvimento que implementa a Linguagem C. O Arduino pode ser usado para desenvolver objetos interativos autônomos ou pode ser conectado a um software em seu computador (ex. Flash, Processing, MaxMSP). O Ambiente de desevolvimento (IDE) open-souce pode ser obtido gratuitamente (atualmente disponível para Mac OS X, Windows, e Linux). O Arduino Mega 2560 R3 (última atualização) é uma placa com o microcontrolador Atmega2560. Possui 54 pinos digitais (entrada/saída) sendo que 15 podem ser usado como saídas PWM (2 a 13 e 44 a 46), 16 pinos analógicos, 4 USARTs (Portas Seriais de Hardware), um cristal oscilador de 16MHz, entrada USB, entrada de alimentação, soquete de comunicação ICSP e um botão reset. A placa contém todo o necessário para usar o microcontrolador, simplesmente ligue o cabo usb no computador para liga-lo e programa-lo. A alimentação pode ser feita através do cabo USB, fonte de alimentação AC-DC ou bateria (RobôCore).</w:t>
       </w:r>
     </w:p>
     <w:p>
@@ -7394,71 +6993,7 @@
         <w:t xml:space="preserve">: </w:t>
       </w:r>
       <w:r>
-        <w:t xml:space="preserve">O </w:t>
-      </w:r>
-      <w:proofErr w:type="spellStart"/>
-      <w:r>
-        <w:t>Shield</w:t>
-      </w:r>
-      <w:proofErr w:type="spellEnd"/>
-      <w:r>
-        <w:t xml:space="preserve"> tem a função de aumentar a funcionalidade de uma placa </w:t>
-      </w:r>
-      <w:proofErr w:type="spellStart"/>
-      <w:r>
-        <w:t>arduino</w:t>
-      </w:r>
-      <w:proofErr w:type="spellEnd"/>
-      <w:r>
-        <w:t xml:space="preserve"> com uma facilidade de conexão. Existem milhares de tipos e funções diferentes para Shields, os mais comuns são os Ethernet </w:t>
-      </w:r>
-      <w:proofErr w:type="spellStart"/>
-      <w:r>
-        <w:t>Shield</w:t>
-      </w:r>
-      <w:proofErr w:type="spellEnd"/>
-      <w:r>
-        <w:t xml:space="preserve">, Motor </w:t>
-      </w:r>
-      <w:proofErr w:type="spellStart"/>
-      <w:r>
-        <w:t>Shield</w:t>
-      </w:r>
-      <w:proofErr w:type="spellEnd"/>
-      <w:r>
-        <w:t xml:space="preserve">, Relay </w:t>
-      </w:r>
-      <w:proofErr w:type="spellStart"/>
-      <w:r>
-        <w:t>Shield</w:t>
-      </w:r>
-      <w:proofErr w:type="spellEnd"/>
-      <w:r>
-        <w:t xml:space="preserve">, LCD </w:t>
-      </w:r>
-      <w:proofErr w:type="spellStart"/>
-      <w:r>
-        <w:t>Shield</w:t>
-      </w:r>
-      <w:proofErr w:type="spellEnd"/>
-      <w:r>
-        <w:t xml:space="preserve">, </w:t>
-      </w:r>
-      <w:proofErr w:type="spellStart"/>
-      <w:r>
-        <w:t>xbee</w:t>
-      </w:r>
-      <w:proofErr w:type="spellEnd"/>
-      <w:r>
-        <w:t xml:space="preserve"> </w:t>
-      </w:r>
-      <w:proofErr w:type="spellStart"/>
-      <w:r>
-        <w:t>Shield</w:t>
-      </w:r>
-      <w:proofErr w:type="spellEnd"/>
-      <w:r>
-        <w:t>, etc.</w:t>
+        <w:t>O Shield tem a função de aumentar a funcionalidade de uma placa arduino com uma facilidade de conexão. Existem milhares de tipos e funções diferentes para Shields, os mais comuns são os Ethernet Shield, Motor Shield, Relay Shield, LCD Shield, xbee Shield, etc.</w:t>
       </w:r>
       <w:r>
         <w:t xml:space="preserve"> </w:t>
@@ -7522,26 +7057,13 @@
         <w:t>na</w:t>
       </w:r>
       <w:r>
-        <w:t xml:space="preserve"> plataforma </w:t>
-      </w:r>
-      <w:proofErr w:type="spellStart"/>
-      <w:r>
-        <w:t>Andoid</w:t>
-      </w:r>
-      <w:proofErr w:type="spellEnd"/>
+        <w:t xml:space="preserve"> plataforma Andoid</w:t>
+      </w:r>
       <w:r>
         <w:t xml:space="preserve"> criado utilizando</w:t>
       </w:r>
       <w:r>
-        <w:t xml:space="preserve"> a IDE do </w:t>
-      </w:r>
-      <w:proofErr w:type="spellStart"/>
-      <w:r>
-        <w:t>Android</w:t>
-      </w:r>
-      <w:proofErr w:type="spellEnd"/>
-      <w:r>
-        <w:t xml:space="preserve"> Studio</w:t>
+        <w:t xml:space="preserve"> a IDE do Android Studio</w:t>
       </w:r>
       <w:r>
         <w:t xml:space="preserve"> integrado com um </w:t>
@@ -7553,15 +7075,7 @@
         <w:t>display</w:t>
       </w:r>
       <w:r>
-        <w:t xml:space="preserve"> de </w:t>
-      </w:r>
-      <w:proofErr w:type="spellStart"/>
-      <w:r>
-        <w:t>led</w:t>
-      </w:r>
-      <w:proofErr w:type="spellEnd"/>
-      <w:r>
-        <w:t>.</w:t>
+        <w:t xml:space="preserve"> de led.</w:t>
       </w:r>
     </w:p>
     <w:p>
@@ -7609,15 +7123,7 @@
         <w:t>display</w:t>
       </w:r>
       <w:r>
-        <w:t xml:space="preserve"> de </w:t>
-      </w:r>
-      <w:proofErr w:type="spellStart"/>
-      <w:r>
-        <w:t>led</w:t>
-      </w:r>
-      <w:proofErr w:type="spellEnd"/>
-      <w:r>
-        <w:t>;</w:t>
+        <w:t xml:space="preserve"> de led;</w:t>
       </w:r>
     </w:p>
     <w:p>
@@ -7749,15 +7255,7 @@
         <w:t>is diferenciais</w:t>
       </w:r>
       <w:r>
-        <w:t xml:space="preserve"> da aplicação a integração com o display de </w:t>
-      </w:r>
-      <w:proofErr w:type="spellStart"/>
-      <w:r>
-        <w:t>leds</w:t>
-      </w:r>
-      <w:proofErr w:type="spellEnd"/>
-      <w:r>
-        <w:t xml:space="preserve"> e o controle utilizando comandos de voz integrados com o aplicativo que pode ser monitorado pelos familiares</w:t>
+        <w:t xml:space="preserve"> da aplicação a integração com o display de leds e o controle utilizando comandos de voz integrados com o aplicativo que pode ser monitorado pelos familiares</w:t>
       </w:r>
       <w:r>
         <w:t xml:space="preserve"> ou cuidadores responsáveis pelo usuário</w:t>
@@ -7781,15 +7279,7 @@
         <w:t>nta no aplicativo e definições de</w:t>
       </w:r>
       <w:r>
-        <w:t xml:space="preserve"> configurações iniciais, sendo possível efetuar a autenticação através do </w:t>
-      </w:r>
-      <w:proofErr w:type="spellStart"/>
-      <w:r>
-        <w:t>login</w:t>
-      </w:r>
-      <w:proofErr w:type="spellEnd"/>
-      <w:r>
-        <w:t xml:space="preserve"> social ou com a própria conta de e-mail pessoal.</w:t>
+        <w:t xml:space="preserve"> configurações iniciais, sendo possível efetuar a autenticação através do login social ou com a própria conta de e-mail pessoal.</w:t>
       </w:r>
       <w:r>
         <w:t xml:space="preserve"> </w:t>
@@ -7813,13 +7303,8 @@
         <w:t xml:space="preserve"> com os demais displays</w:t>
       </w:r>
       <w:r>
-        <w:t xml:space="preserve"> de </w:t>
-      </w:r>
-      <w:proofErr w:type="spellStart"/>
-      <w:r>
-        <w:t>led</w:t>
-      </w:r>
-      <w:proofErr w:type="spellEnd"/>
+        <w:t xml:space="preserve"> de led</w:t>
+      </w:r>
       <w:r>
         <w:t xml:space="preserve"> </w:t>
       </w:r>
@@ -7881,15 +7366,7 @@
         <w:jc w:val="both"/>
       </w:pPr>
       <w:r>
-        <w:t xml:space="preserve">O cadastro das contas de usuário será feito utilizando </w:t>
-      </w:r>
-      <w:proofErr w:type="spellStart"/>
-      <w:r>
-        <w:t>login</w:t>
-      </w:r>
-      <w:proofErr w:type="spellEnd"/>
-      <w:r>
-        <w:t xml:space="preserve"> social ou uma conta de e-mail válida, após informar os dados o usuário será informado que um e-mail foi enviado </w:t>
+        <w:t xml:space="preserve">O cadastro das contas de usuário será feito utilizando login social ou uma conta de e-mail válida, após informar os dados o usuário será informado que um e-mail foi enviado </w:t>
       </w:r>
       <w:r>
         <w:t>para a conta de e-mail informada</w:t>
@@ -7925,70 +7402,26 @@
         <w:jc w:val="both"/>
       </w:pPr>
       <w:r>
-        <w:t xml:space="preserve">A comunicação do display de </w:t>
-      </w:r>
-      <w:proofErr w:type="spellStart"/>
-      <w:r>
-        <w:t>led</w:t>
-      </w:r>
-      <w:proofErr w:type="spellEnd"/>
-      <w:r>
-        <w:t xml:space="preserve"> com o aplicativo será feita utilizando a rede </w:t>
-      </w:r>
-      <w:proofErr w:type="spellStart"/>
-      <w:r>
-        <w:t>wifi</w:t>
-      </w:r>
-      <w:proofErr w:type="spellEnd"/>
-      <w:r>
-        <w:t xml:space="preserve"> ou ethernet ligados a um cabo de rede, o display de </w:t>
-      </w:r>
-      <w:proofErr w:type="spellStart"/>
-      <w:r>
-        <w:t>led</w:t>
-      </w:r>
-      <w:proofErr w:type="spellEnd"/>
-      <w:r>
-        <w:t xml:space="preserve"> será conectado como </w:t>
-      </w:r>
-      <w:proofErr w:type="spellStart"/>
+        <w:t xml:space="preserve">A comunicação do display de led com o aplicativo será feita utilizando a rede wifi ou ethernet ligados a um cabo de rede, o display de led será conectado como </w:t>
+      </w:r>
       <w:r>
         <w:rPr>
           <w:i/>
         </w:rPr>
         <w:t>shield</w:t>
       </w:r>
-      <w:proofErr w:type="spellEnd"/>
-      <w:r>
-        <w:t xml:space="preserve"> do </w:t>
-      </w:r>
-      <w:proofErr w:type="spellStart"/>
-      <w:r>
-        <w:t>arduino</w:t>
-      </w:r>
-      <w:proofErr w:type="spellEnd"/>
-      <w:r>
-        <w:t xml:space="preserve"> </w:t>
-      </w:r>
-      <w:proofErr w:type="spellStart"/>
-      <w:r>
-        <w:t>mega</w:t>
-      </w:r>
-      <w:proofErr w:type="spellEnd"/>
-      <w:r>
-        <w:t xml:space="preserve"> e programado </w:t>
+      <w:r>
+        <w:t xml:space="preserve"> do arduino mega e programado </w:t>
       </w:r>
       <w:r>
         <w:t xml:space="preserve">para disponibilizar o acesso e comunicação utilizando web servisse </w:t>
       </w:r>
-      <w:proofErr w:type="spellStart"/>
       <w:r>
         <w:rPr>
           <w:i/>
         </w:rPr>
         <w:t>restful</w:t>
       </w:r>
-      <w:proofErr w:type="spellEnd"/>
       <w:r>
         <w:t xml:space="preserve">. </w:t>
       </w:r>
@@ -8058,7 +7491,7 @@
           <w:rPr>
             <w:noProof/>
           </w:rPr>
-          <w:t>4</w:t>
+          <w:t>1</w:t>
         </w:r>
       </w:fldSimple>
       <w:r>
@@ -8084,30 +7517,54 @@
           <w:noProof/>
           <w:lang w:val="en-US"/>
         </w:rPr>
-        <w:pict w14:anchorId="5F279C20">
-          <v:shapetype id="_x0000_t75" coordsize="21600,21600" o:spt="75" o:preferrelative="t" path="m@4@5l@4@11@9@11@9@5xe" filled="f" stroked="f">
-            <v:stroke joinstyle="miter"/>
-            <v:formulas>
-              <v:f eqn="if lineDrawn pixelLineWidth 0"/>
-              <v:f eqn="sum @0 1 0"/>
-              <v:f eqn="sum 0 0 @1"/>
-              <v:f eqn="prod @2 1 2"/>
-              <v:f eqn="prod @3 21600 pixelWidth"/>
-              <v:f eqn="prod @3 21600 pixelHeight"/>
-              <v:f eqn="sum @0 0 1"/>
-              <v:f eqn="prod @6 1 2"/>
-              <v:f eqn="prod @7 21600 pixelWidth"/>
-              <v:f eqn="sum @8 21600 0"/>
-              <v:f eqn="prod @7 21600 pixelHeight"/>
-              <v:f eqn="sum @10 21600 0"/>
-            </v:formulas>
-            <v:path o:extrusionok="f" gradientshapeok="t" o:connecttype="rect"/>
-            <o:lock v:ext="edit" aspectratio="t"/>
-          </v:shapetype>
-          <v:shape id="_x0000_i1025" type="#_x0000_t75" style="width:453pt;height:346pt">
-            <v:imagedata r:id="rId19" o:title="visao-geral-projeto"/>
-          </v:shape>
-        </w:pict>
+        <w:drawing>
+          <wp:inline distT="0" distB="0" distL="0" distR="0" wp14:anchorId="5F279C20" wp14:editId="30A20B6E">
+            <wp:extent cx="5751195" cy="4392295"/>
+            <wp:effectExtent l="0" t="0" r="0" b="1905"/>
+            <wp:docPr id="1" name="Picture 1" descr="visao-geral-projeto"/>
+            <wp:cNvGraphicFramePr>
+              <a:graphicFrameLocks xmlns:a="http://schemas.openxmlformats.org/drawingml/2006/main" noChangeAspect="1"/>
+            </wp:cNvGraphicFramePr>
+            <a:graphic xmlns:a="http://schemas.openxmlformats.org/drawingml/2006/main">
+              <a:graphicData uri="http://schemas.openxmlformats.org/drawingml/2006/picture">
+                <pic:pic xmlns:pic="http://schemas.openxmlformats.org/drawingml/2006/picture">
+                  <pic:nvPicPr>
+                    <pic:cNvPr id="0" name="Picture 1" descr="visao-geral-projeto"/>
+                    <pic:cNvPicPr>
+                      <a:picLocks noChangeAspect="1" noChangeArrowheads="1"/>
+                    </pic:cNvPicPr>
+                  </pic:nvPicPr>
+                  <pic:blipFill>
+                    <a:blip r:embed="rId19">
+                      <a:extLst>
+                        <a:ext uri="{28A0092B-C50C-407E-A947-70E740481C1C}">
+                          <a14:useLocalDpi xmlns:a14="http://schemas.microsoft.com/office/drawing/2010/main" val="0"/>
+                        </a:ext>
+                      </a:extLst>
+                    </a:blip>
+                    <a:srcRect/>
+                    <a:stretch>
+                      <a:fillRect/>
+                    </a:stretch>
+                  </pic:blipFill>
+                  <pic:spPr bwMode="auto">
+                    <a:xfrm>
+                      <a:off x="0" y="0"/>
+                      <a:ext cx="5751195" cy="4392295"/>
+                    </a:xfrm>
+                    <a:prstGeom prst="rect">
+                      <a:avLst/>
+                    </a:prstGeom>
+                    <a:noFill/>
+                    <a:ln>
+                      <a:noFill/>
+                    </a:ln>
+                  </pic:spPr>
+                </pic:pic>
+              </a:graphicData>
+            </a:graphic>
+          </wp:inline>
+        </w:drawing>
       </w:r>
     </w:p>
     <w:p>
@@ -8250,7 +7707,7 @@
           <w:rPr>
             <w:noProof/>
           </w:rPr>
-          <w:t>5</w:t>
+          <w:t>2</w:t>
         </w:r>
       </w:fldSimple>
       <w:r>
@@ -8300,11 +7757,54 @@
           <w:noProof/>
           <w:lang w:val="en-US"/>
         </w:rPr>
-        <w:pict w14:anchorId="31D05FD6">
-          <v:shape id="_x0000_i1028" type="#_x0000_t75" style="width:372pt;height:278pt">
-            <v:imagedata r:id="rId20" o:title="modelo-prototipacao-evolutiva"/>
-          </v:shape>
-        </w:pict>
+        <w:drawing>
+          <wp:inline distT="0" distB="0" distL="0" distR="0" wp14:anchorId="31D05FD6" wp14:editId="70AEC08E">
+            <wp:extent cx="4725670" cy="3538220"/>
+            <wp:effectExtent l="0" t="0" r="0" b="0"/>
+            <wp:docPr id="4" name="Picture 4" descr="modelo-prototipacao-evolutiva"/>
+            <wp:cNvGraphicFramePr>
+              <a:graphicFrameLocks xmlns:a="http://schemas.openxmlformats.org/drawingml/2006/main" noChangeAspect="1"/>
+            </wp:cNvGraphicFramePr>
+            <a:graphic xmlns:a="http://schemas.openxmlformats.org/drawingml/2006/main">
+              <a:graphicData uri="http://schemas.openxmlformats.org/drawingml/2006/picture">
+                <pic:pic xmlns:pic="http://schemas.openxmlformats.org/drawingml/2006/picture">
+                  <pic:nvPicPr>
+                    <pic:cNvPr id="0" name="Picture 4" descr="modelo-prototipacao-evolutiva"/>
+                    <pic:cNvPicPr>
+                      <a:picLocks noChangeAspect="1" noChangeArrowheads="1"/>
+                    </pic:cNvPicPr>
+                  </pic:nvPicPr>
+                  <pic:blipFill>
+                    <a:blip r:embed="rId20">
+                      <a:extLst>
+                        <a:ext uri="{28A0092B-C50C-407E-A947-70E740481C1C}">
+                          <a14:useLocalDpi xmlns:a14="http://schemas.microsoft.com/office/drawing/2010/main" val="0"/>
+                        </a:ext>
+                      </a:extLst>
+                    </a:blip>
+                    <a:srcRect/>
+                    <a:stretch>
+                      <a:fillRect/>
+                    </a:stretch>
+                  </pic:blipFill>
+                  <pic:spPr bwMode="auto">
+                    <a:xfrm>
+                      <a:off x="0" y="0"/>
+                      <a:ext cx="4725670" cy="3538220"/>
+                    </a:xfrm>
+                    <a:prstGeom prst="rect">
+                      <a:avLst/>
+                    </a:prstGeom>
+                    <a:noFill/>
+                    <a:ln>
+                      <a:noFill/>
+                    </a:ln>
+                  </pic:spPr>
+                </pic:pic>
+              </a:graphicData>
+            </a:graphic>
+          </wp:inline>
+        </w:drawing>
       </w:r>
     </w:p>
     <w:p>
@@ -8355,47 +7855,29 @@
           <w:sz w:val="20"/>
           <w:szCs w:val="20"/>
         </w:rPr>
-        <w:t xml:space="preserve"> </w:t>
-      </w:r>
-      <w:proofErr w:type="spellStart"/>
+        <w:t xml:space="preserve"> S</w:t>
+      </w:r>
       <w:r>
         <w:rPr>
           <w:sz w:val="20"/>
           <w:szCs w:val="20"/>
         </w:rPr>
-        <w:t>S</w:t>
+        <w:t>hare</w:t>
       </w:r>
       <w:r>
         <w:rPr>
           <w:sz w:val="20"/>
           <w:szCs w:val="20"/>
         </w:rPr>
-        <w:t>hare</w:t>
-      </w:r>
-      <w:proofErr w:type="spellEnd"/>
+        <w:t xml:space="preserve"> C</w:t>
+      </w:r>
       <w:r>
         <w:rPr>
           <w:sz w:val="20"/>
           <w:szCs w:val="20"/>
         </w:rPr>
-        <w:t xml:space="preserve"> </w:t>
-      </w:r>
-      <w:proofErr w:type="spellStart"/>
-      <w:r>
-        <w:rPr>
-          <w:sz w:val="20"/>
-          <w:szCs w:val="20"/>
-        </w:rPr>
-        <w:t>C</w:t>
-      </w:r>
-      <w:r>
-        <w:rPr>
-          <w:sz w:val="20"/>
-          <w:szCs w:val="20"/>
-        </w:rPr>
         <w:t>dn</w:t>
       </w:r>
-      <w:proofErr w:type="spellEnd"/>
       <w:r>
         <w:rPr>
           <w:sz w:val="20"/>
@@ -8669,15 +8151,7 @@
         <w:jc w:val="both"/>
       </w:pPr>
       <w:r>
-        <w:t xml:space="preserve">O projeto terá um aplicativo mobile com uma interface gráfica para </w:t>
-      </w:r>
-      <w:proofErr w:type="spellStart"/>
-      <w:r>
-        <w:t>android</w:t>
-      </w:r>
-      <w:proofErr w:type="spellEnd"/>
-      <w:r>
-        <w:t xml:space="preserve">, </w:t>
+        <w:t xml:space="preserve">O projeto terá um aplicativo mobile com uma interface gráfica para android, </w:t>
       </w:r>
       <w:r>
         <w:t>integrado a</w:t>
@@ -8686,29 +8160,13 @@
         <w:t xml:space="preserve"> um display </w:t>
       </w:r>
       <w:r>
-        <w:t xml:space="preserve">de </w:t>
-      </w:r>
-      <w:proofErr w:type="spellStart"/>
-      <w:r>
-        <w:t>led</w:t>
-      </w:r>
-      <w:proofErr w:type="spellEnd"/>
-      <w:r>
-        <w:t xml:space="preserve"> que </w:t>
+        <w:t xml:space="preserve">de led que </w:t>
       </w:r>
       <w:r>
         <w:t>será</w:t>
       </w:r>
       <w:r>
-        <w:t xml:space="preserve"> conectado a um </w:t>
-      </w:r>
-      <w:proofErr w:type="spellStart"/>
-      <w:r>
-        <w:t>arduíno</w:t>
-      </w:r>
-      <w:proofErr w:type="spellEnd"/>
-      <w:r>
-        <w:t xml:space="preserve"> via porta digital</w:t>
+        <w:t xml:space="preserve"> conectado a um arduíno via porta digital</w:t>
       </w:r>
       <w:r>
         <w:t>, um microfone</w:t>
@@ -8729,57 +8187,28 @@
         <w:t xml:space="preserve"> e</w:t>
       </w:r>
       <w:r>
+        <w:t xml:space="preserve"> APIs</w:t>
+      </w:r>
+      <w:r>
+        <w:t>, uma camada de</w:t>
+      </w:r>
+      <w:r>
         <w:t xml:space="preserve"> </w:t>
       </w:r>
-      <w:proofErr w:type="spellStart"/>
-      <w:r>
-        <w:t>APIs</w:t>
-      </w:r>
-      <w:proofErr w:type="spellEnd"/>
-      <w:r>
-        <w:t>, uma camada de</w:t>
+      <w:r>
+        <w:t>banco de dados</w:t>
+      </w:r>
+      <w:r>
+        <w:t>, uma</w:t>
+      </w:r>
+      <w:r>
+        <w:t xml:space="preserve"> camada para a regra de negócio e uma camada DAO (Objetos de Acesso a Dados) de persistência, realizando requisições para o Web Service Restful.</w:t>
       </w:r>
       <w:r>
         <w:t xml:space="preserve"> </w:t>
       </w:r>
       <w:r>
-        <w:t>banco de dados</w:t>
-      </w:r>
-      <w:r>
-        <w:t>, uma</w:t>
-      </w:r>
-      <w:r>
-        <w:t xml:space="preserve"> camada para a regra de negócio e uma camada DAO (Objetos de Acesso a Dados) de persistência, realizando requisições para o Web Service </w:t>
-      </w:r>
-      <w:proofErr w:type="spellStart"/>
-      <w:r>
-        <w:t>Restful</w:t>
-      </w:r>
-      <w:proofErr w:type="spellEnd"/>
-      <w:r>
-        <w:t>.</w:t>
-      </w:r>
-      <w:r>
-        <w:t xml:space="preserve"> </w:t>
-      </w:r>
-      <w:r>
-        <w:t xml:space="preserve">Toda a comunicação entre a camada de aplicação e a API será feita através do protocolo TCP/IP usando o módulo </w:t>
-      </w:r>
-      <w:proofErr w:type="spellStart"/>
-      <w:r>
-        <w:t>wifi</w:t>
-      </w:r>
-      <w:proofErr w:type="spellEnd"/>
-      <w:r>
-        <w:t xml:space="preserve"> ou cabo de rede ethernet ligados ao </w:t>
-      </w:r>
-      <w:proofErr w:type="spellStart"/>
-      <w:r>
-        <w:t>arduíno</w:t>
-      </w:r>
-      <w:proofErr w:type="spellEnd"/>
-      <w:r>
-        <w:t>.</w:t>
+        <w:t>Toda a comunicação entre a camada de aplicação e a API será feita através do protocolo TCP/IP usando o módulo wifi ou cabo de rede ethernet ligados ao arduíno.</w:t>
       </w:r>
     </w:p>
     <w:p>
@@ -8917,15 +8346,7 @@
         <w:t xml:space="preserve"> fluxogramas do processo</w:t>
       </w:r>
       <w:r>
-        <w:t xml:space="preserve"> e </w:t>
-      </w:r>
-      <w:proofErr w:type="spellStart"/>
-      <w:r>
-        <w:t>mockups</w:t>
-      </w:r>
-      <w:proofErr w:type="spellEnd"/>
-      <w:r>
-        <w:t xml:space="preserve"> de tela</w:t>
+        <w:t xml:space="preserve"> e mockups de tela</w:t>
       </w:r>
       <w:r>
         <w:t>.</w:t>
@@ -8985,31 +8406,7 @@
         <w:ind w:firstLine="426"/>
       </w:pPr>
       <w:r>
-        <w:t xml:space="preserve">A modelagem das telas da aplicação do projeto serão criadas usando </w:t>
-      </w:r>
-      <w:proofErr w:type="spellStart"/>
-      <w:r>
-        <w:t>Mockups</w:t>
-      </w:r>
-      <w:proofErr w:type="spellEnd"/>
-      <w:r>
-        <w:t xml:space="preserve"> de tela navegáveis utilizando o software de terceiros </w:t>
-      </w:r>
-      <w:proofErr w:type="spellStart"/>
-      <w:r>
-        <w:t>Balsamiq</w:t>
-      </w:r>
-      <w:proofErr w:type="spellEnd"/>
-      <w:r>
-        <w:t xml:space="preserve"> </w:t>
-      </w:r>
-      <w:proofErr w:type="spellStart"/>
-      <w:r>
-        <w:t>Mockups</w:t>
-      </w:r>
-      <w:proofErr w:type="spellEnd"/>
-      <w:r>
-        <w:t>.</w:t>
+        <w:t>A modelagem das telas da aplicação do projeto serão criadas usando Mockups de tela navegáveis utilizando o software de terceiros Balsamiq Mockups.</w:t>
       </w:r>
     </w:p>
     <w:p>
@@ -9357,7 +8754,7 @@
           <w:rPr>
             <w:noProof/>
           </w:rPr>
-          <w:t>3</w:t>
+          <w:t>1</w:t>
         </w:r>
       </w:fldSimple>
       <w:r>
@@ -10616,25 +10013,7 @@
                 <w:sz w:val="20"/>
                 <w:szCs w:val="20"/>
               </w:rPr>
-              <w:t xml:space="preserve">Teste, </w:t>
-            </w:r>
-            <w:proofErr w:type="spellStart"/>
-            <w:r>
-              <w:rPr>
-                <w:rFonts w:ascii="Times New Roman" w:hAnsi="Times New Roman" w:cs="Times New Roman"/>
-                <w:sz w:val="20"/>
-                <w:szCs w:val="20"/>
-              </w:rPr>
-              <w:t>Deploy</w:t>
-            </w:r>
-            <w:proofErr w:type="spellEnd"/>
-            <w:r>
-              <w:rPr>
-                <w:rFonts w:ascii="Times New Roman" w:hAnsi="Times New Roman" w:cs="Times New Roman"/>
-                <w:sz w:val="20"/>
-                <w:szCs w:val="20"/>
-              </w:rPr>
-              <w:t xml:space="preserve"> e Validação</w:t>
+              <w:t>Teste, Deploy e Validação</w:t>
             </w:r>
           </w:p>
         </w:tc>
@@ -11144,25 +10523,7 @@
                 <w:sz w:val="20"/>
                 <w:szCs w:val="20"/>
               </w:rPr>
-              <w:t xml:space="preserve">Teste, </w:t>
-            </w:r>
-            <w:proofErr w:type="spellStart"/>
-            <w:r>
-              <w:rPr>
-                <w:rFonts w:ascii="Times New Roman" w:hAnsi="Times New Roman" w:cs="Times New Roman"/>
-                <w:sz w:val="20"/>
-                <w:szCs w:val="20"/>
-              </w:rPr>
-              <w:t>Deploy</w:t>
-            </w:r>
-            <w:proofErr w:type="spellEnd"/>
-            <w:r>
-              <w:rPr>
-                <w:rFonts w:ascii="Times New Roman" w:hAnsi="Times New Roman" w:cs="Times New Roman"/>
-                <w:sz w:val="20"/>
-                <w:szCs w:val="20"/>
-              </w:rPr>
-              <w:t xml:space="preserve"> e Validação</w:t>
+              <w:t>Teste, Deploy e Validação</w:t>
             </w:r>
           </w:p>
         </w:tc>
@@ -11688,25 +11049,7 @@
                 <w:sz w:val="20"/>
                 <w:szCs w:val="20"/>
               </w:rPr>
-              <w:t xml:space="preserve">Teste, </w:t>
-            </w:r>
-            <w:proofErr w:type="spellStart"/>
-            <w:r>
-              <w:rPr>
-                <w:rFonts w:ascii="Times New Roman" w:hAnsi="Times New Roman" w:cs="Times New Roman"/>
-                <w:sz w:val="20"/>
-                <w:szCs w:val="20"/>
-              </w:rPr>
-              <w:t>Deploy</w:t>
-            </w:r>
-            <w:proofErr w:type="spellEnd"/>
-            <w:r>
-              <w:rPr>
-                <w:rFonts w:ascii="Times New Roman" w:hAnsi="Times New Roman" w:cs="Times New Roman"/>
-                <w:sz w:val="20"/>
-                <w:szCs w:val="20"/>
-              </w:rPr>
-              <w:t xml:space="preserve"> e Validação</w:t>
+              <w:t>Teste, Deploy e Validação</w:t>
             </w:r>
           </w:p>
         </w:tc>
@@ -12342,25 +11685,7 @@
                 <w:sz w:val="20"/>
                 <w:szCs w:val="20"/>
               </w:rPr>
-              <w:t xml:space="preserve">Teste, </w:t>
-            </w:r>
-            <w:proofErr w:type="spellStart"/>
-            <w:r>
-              <w:rPr>
-                <w:rFonts w:ascii="Times New Roman" w:hAnsi="Times New Roman" w:cs="Times New Roman"/>
-                <w:sz w:val="20"/>
-                <w:szCs w:val="20"/>
-              </w:rPr>
-              <w:t>Deploy</w:t>
-            </w:r>
-            <w:proofErr w:type="spellEnd"/>
-            <w:r>
-              <w:rPr>
-                <w:rFonts w:ascii="Times New Roman" w:hAnsi="Times New Roman" w:cs="Times New Roman"/>
-                <w:sz w:val="20"/>
-                <w:szCs w:val="20"/>
-              </w:rPr>
-              <w:t xml:space="preserve"> e Validação</w:t>
+              <w:t>Teste, Deploy e Validação</w:t>
             </w:r>
           </w:p>
         </w:tc>
@@ -13054,25 +12379,7 @@
                 <w:sz w:val="20"/>
                 <w:szCs w:val="20"/>
               </w:rPr>
-              <w:t xml:space="preserve">Teste, </w:t>
-            </w:r>
-            <w:proofErr w:type="spellStart"/>
-            <w:r>
-              <w:rPr>
-                <w:rFonts w:ascii="Times New Roman" w:hAnsi="Times New Roman" w:cs="Times New Roman"/>
-                <w:sz w:val="20"/>
-                <w:szCs w:val="20"/>
-              </w:rPr>
-              <w:t>Deploy</w:t>
-            </w:r>
-            <w:proofErr w:type="spellEnd"/>
-            <w:r>
-              <w:rPr>
-                <w:rFonts w:ascii="Times New Roman" w:hAnsi="Times New Roman" w:cs="Times New Roman"/>
-                <w:sz w:val="20"/>
-                <w:szCs w:val="20"/>
-              </w:rPr>
-              <w:t xml:space="preserve"> e Validação</w:t>
+              <w:t>Teste, Deploy e Validação</w:t>
             </w:r>
           </w:p>
         </w:tc>
@@ -13599,25 +12906,7 @@
                 <w:sz w:val="20"/>
                 <w:szCs w:val="20"/>
               </w:rPr>
-              <w:t xml:space="preserve">Teste, </w:t>
-            </w:r>
-            <w:proofErr w:type="spellStart"/>
-            <w:r>
-              <w:rPr>
-                <w:rFonts w:ascii="Times New Roman" w:hAnsi="Times New Roman" w:cs="Times New Roman"/>
-                <w:sz w:val="20"/>
-                <w:szCs w:val="20"/>
-              </w:rPr>
-              <w:t>Deploy</w:t>
-            </w:r>
-            <w:proofErr w:type="spellEnd"/>
-            <w:r>
-              <w:rPr>
-                <w:rFonts w:ascii="Times New Roman" w:hAnsi="Times New Roman" w:cs="Times New Roman"/>
-                <w:sz w:val="20"/>
-                <w:szCs w:val="20"/>
-              </w:rPr>
-              <w:t xml:space="preserve"> e Validação</w:t>
+              <w:t>Teste, Deploy e Validação</w:t>
             </w:r>
           </w:p>
         </w:tc>
@@ -14172,25 +13461,7 @@
                 <w:sz w:val="20"/>
                 <w:szCs w:val="20"/>
               </w:rPr>
-              <w:t xml:space="preserve">Teste, </w:t>
-            </w:r>
-            <w:proofErr w:type="spellStart"/>
-            <w:r>
-              <w:rPr>
-                <w:rFonts w:ascii="Times New Roman" w:hAnsi="Times New Roman" w:cs="Times New Roman"/>
-                <w:sz w:val="20"/>
-                <w:szCs w:val="20"/>
-              </w:rPr>
-              <w:t>Deploy</w:t>
-            </w:r>
-            <w:proofErr w:type="spellEnd"/>
-            <w:r>
-              <w:rPr>
-                <w:rFonts w:ascii="Times New Roman" w:hAnsi="Times New Roman" w:cs="Times New Roman"/>
-                <w:sz w:val="20"/>
-                <w:szCs w:val="20"/>
-              </w:rPr>
-              <w:t xml:space="preserve"> e Validação</w:t>
+              <w:t>Teste, Deploy e Validação</w:t>
             </w:r>
           </w:p>
         </w:tc>
@@ -14719,25 +13990,7 @@
                 <w:sz w:val="20"/>
                 <w:szCs w:val="20"/>
               </w:rPr>
-              <w:t xml:space="preserve">Teste, </w:t>
-            </w:r>
-            <w:proofErr w:type="spellStart"/>
-            <w:r>
-              <w:rPr>
-                <w:rFonts w:ascii="Times New Roman" w:hAnsi="Times New Roman" w:cs="Times New Roman"/>
-                <w:sz w:val="20"/>
-                <w:szCs w:val="20"/>
-              </w:rPr>
-              <w:t>Deploy</w:t>
-            </w:r>
-            <w:proofErr w:type="spellEnd"/>
-            <w:r>
-              <w:rPr>
-                <w:rFonts w:ascii="Times New Roman" w:hAnsi="Times New Roman" w:cs="Times New Roman"/>
-                <w:sz w:val="20"/>
-                <w:szCs w:val="20"/>
-              </w:rPr>
-              <w:t xml:space="preserve"> e Validação</w:t>
+              <w:t>Teste, Deploy e Validação</w:t>
             </w:r>
           </w:p>
         </w:tc>
@@ -15249,25 +14502,7 @@
                 <w:sz w:val="20"/>
                 <w:szCs w:val="20"/>
               </w:rPr>
-              <w:t xml:space="preserve">Teste, </w:t>
-            </w:r>
-            <w:proofErr w:type="spellStart"/>
-            <w:r>
-              <w:rPr>
-                <w:rFonts w:ascii="Times New Roman" w:hAnsi="Times New Roman" w:cs="Times New Roman"/>
-                <w:sz w:val="20"/>
-                <w:szCs w:val="20"/>
-              </w:rPr>
-              <w:t>Deploy</w:t>
-            </w:r>
-            <w:proofErr w:type="spellEnd"/>
-            <w:r>
-              <w:rPr>
-                <w:rFonts w:ascii="Times New Roman" w:hAnsi="Times New Roman" w:cs="Times New Roman"/>
-                <w:sz w:val="20"/>
-                <w:szCs w:val="20"/>
-              </w:rPr>
-              <w:t xml:space="preserve"> e Validação</w:t>
+              <w:t>Teste, Deploy e Validação</w:t>
             </w:r>
           </w:p>
         </w:tc>
@@ -15776,25 +15011,7 @@
                 <w:sz w:val="20"/>
                 <w:szCs w:val="20"/>
               </w:rPr>
-              <w:t xml:space="preserve">Teste, </w:t>
-            </w:r>
-            <w:proofErr w:type="spellStart"/>
-            <w:r>
-              <w:rPr>
-                <w:rFonts w:ascii="Times New Roman" w:hAnsi="Times New Roman" w:cs="Times New Roman"/>
-                <w:sz w:val="20"/>
-                <w:szCs w:val="20"/>
-              </w:rPr>
-              <w:t>Deploy</w:t>
-            </w:r>
-            <w:proofErr w:type="spellEnd"/>
-            <w:r>
-              <w:rPr>
-                <w:rFonts w:ascii="Times New Roman" w:hAnsi="Times New Roman" w:cs="Times New Roman"/>
-                <w:sz w:val="20"/>
-                <w:szCs w:val="20"/>
-              </w:rPr>
-              <w:t xml:space="preserve"> e Validação</w:t>
+              <w:t>Teste, Deploy e Validação</w:t>
             </w:r>
           </w:p>
         </w:tc>
@@ -16555,23 +15772,7 @@
                 <w:sz w:val="20"/>
                 <w:szCs w:val="20"/>
               </w:rPr>
-              <w:t xml:space="preserve">Teste, </w:t>
-            </w:r>
-            <w:proofErr w:type="spellStart"/>
-            <w:r>
-              <w:rPr>
-                <w:sz w:val="20"/>
-                <w:szCs w:val="20"/>
-              </w:rPr>
-              <w:t>Deploy</w:t>
-            </w:r>
-            <w:proofErr w:type="spellEnd"/>
-            <w:r>
-              <w:rPr>
-                <w:sz w:val="20"/>
-                <w:szCs w:val="20"/>
-              </w:rPr>
-              <w:t xml:space="preserve"> e Validação</w:t>
+              <w:t>Teste, Deploy e Validação</w:t>
             </w:r>
           </w:p>
         </w:tc>
@@ -16746,7 +15947,6 @@
                 <w:lang w:val="en-US"/>
               </w:rPr>
             </w:pPr>
-            <w:proofErr w:type="spellStart"/>
             <w:r>
               <w:rPr>
                 <w:b/>
@@ -16754,29 +15954,8 @@
                 <w:szCs w:val="20"/>
                 <w:lang w:val="en-US"/>
               </w:rPr>
-              <w:t>Seminário</w:t>
-            </w:r>
-            <w:proofErr w:type="spellEnd"/>
-            <w:r>
-              <w:rPr>
-                <w:b/>
-                <w:sz w:val="20"/>
-                <w:szCs w:val="20"/>
-                <w:lang w:val="en-US"/>
-              </w:rPr>
-              <w:t xml:space="preserve"> de </w:t>
-            </w:r>
-            <w:proofErr w:type="spellStart"/>
-            <w:r>
-              <w:rPr>
-                <w:b/>
-                <w:sz w:val="20"/>
-                <w:szCs w:val="20"/>
-                <w:lang w:val="en-US"/>
-              </w:rPr>
-              <w:t>Andamento</w:t>
-            </w:r>
-            <w:proofErr w:type="spellEnd"/>
+              <w:t>Seminário de Andamento</w:t>
+            </w:r>
           </w:p>
         </w:tc>
       </w:tr>
@@ -16861,7 +16040,6 @@
                 <w:szCs w:val="20"/>
               </w:rPr>
             </w:pPr>
-            <w:proofErr w:type="spellStart"/>
             <w:r>
               <w:rPr>
                 <w:b/>
@@ -16869,29 +16047,8 @@
                 <w:szCs w:val="20"/>
                 <w:lang w:val="en-US"/>
               </w:rPr>
-              <w:t>Seminário</w:t>
-            </w:r>
-            <w:proofErr w:type="spellEnd"/>
-            <w:r>
-              <w:rPr>
-                <w:b/>
-                <w:sz w:val="20"/>
-                <w:szCs w:val="20"/>
-                <w:lang w:val="en-US"/>
-              </w:rPr>
-              <w:t xml:space="preserve"> de </w:t>
-            </w:r>
-            <w:proofErr w:type="spellStart"/>
-            <w:r>
-              <w:rPr>
-                <w:b/>
-                <w:sz w:val="20"/>
-                <w:szCs w:val="20"/>
-                <w:lang w:val="en-US"/>
-              </w:rPr>
-              <w:t>Andamento</w:t>
-            </w:r>
-            <w:proofErr w:type="spellEnd"/>
+              <w:t>Seminário de Andamento</w:t>
+            </w:r>
           </w:p>
         </w:tc>
       </w:tr>
@@ -16976,7 +16133,6 @@
                 <w:szCs w:val="20"/>
               </w:rPr>
             </w:pPr>
-            <w:proofErr w:type="spellStart"/>
             <w:r>
               <w:rPr>
                 <w:b/>
@@ -16984,29 +16140,8 @@
                 <w:szCs w:val="20"/>
                 <w:lang w:val="en-US"/>
               </w:rPr>
-              <w:t>Seminário</w:t>
-            </w:r>
-            <w:proofErr w:type="spellEnd"/>
-            <w:r>
-              <w:rPr>
-                <w:b/>
-                <w:sz w:val="20"/>
-                <w:szCs w:val="20"/>
-                <w:lang w:val="en-US"/>
-              </w:rPr>
-              <w:t xml:space="preserve"> de </w:t>
-            </w:r>
-            <w:proofErr w:type="spellStart"/>
-            <w:r>
-              <w:rPr>
-                <w:b/>
-                <w:sz w:val="20"/>
-                <w:szCs w:val="20"/>
-                <w:lang w:val="en-US"/>
-              </w:rPr>
-              <w:t>Andamento</w:t>
-            </w:r>
-            <w:proofErr w:type="spellEnd"/>
+              <w:t>Seminário de Andamento</w:t>
+            </w:r>
           </w:p>
         </w:tc>
       </w:tr>
@@ -17091,7 +16226,6 @@
                 <w:lang w:val="en-US"/>
               </w:rPr>
             </w:pPr>
-            <w:proofErr w:type="spellStart"/>
             <w:r>
               <w:rPr>
                 <w:b/>
@@ -17099,29 +16233,8 @@
                 <w:szCs w:val="20"/>
                 <w:lang w:val="en-US"/>
               </w:rPr>
-              <w:t>Seminário</w:t>
-            </w:r>
-            <w:proofErr w:type="spellEnd"/>
-            <w:r>
-              <w:rPr>
-                <w:b/>
-                <w:sz w:val="20"/>
-                <w:szCs w:val="20"/>
-                <w:lang w:val="en-US"/>
-              </w:rPr>
-              <w:t xml:space="preserve"> de </w:t>
-            </w:r>
-            <w:proofErr w:type="spellStart"/>
-            <w:r>
-              <w:rPr>
-                <w:b/>
-                <w:sz w:val="20"/>
-                <w:szCs w:val="20"/>
-                <w:lang w:val="en-US"/>
-              </w:rPr>
-              <w:t>Andamento</w:t>
-            </w:r>
-            <w:proofErr w:type="spellEnd"/>
+              <w:t>Seminário de Andamento</w:t>
+            </w:r>
           </w:p>
         </w:tc>
       </w:tr>
@@ -17204,7 +16317,6 @@
                 <w:szCs w:val="20"/>
               </w:rPr>
             </w:pPr>
-            <w:proofErr w:type="spellStart"/>
             <w:r>
               <w:rPr>
                 <w:b/>
@@ -17212,29 +16324,8 @@
                 <w:szCs w:val="20"/>
                 <w:lang w:val="en-US"/>
               </w:rPr>
-              <w:t>Seminário</w:t>
-            </w:r>
-            <w:proofErr w:type="spellEnd"/>
-            <w:r>
-              <w:rPr>
-                <w:b/>
-                <w:sz w:val="20"/>
-                <w:szCs w:val="20"/>
-                <w:lang w:val="en-US"/>
-              </w:rPr>
-              <w:t xml:space="preserve"> de </w:t>
-            </w:r>
-            <w:proofErr w:type="spellStart"/>
-            <w:r>
-              <w:rPr>
-                <w:b/>
-                <w:sz w:val="20"/>
-                <w:szCs w:val="20"/>
-                <w:lang w:val="en-US"/>
-              </w:rPr>
-              <w:t>Andamento</w:t>
-            </w:r>
-            <w:proofErr w:type="spellEnd"/>
+              <w:t>Seminário de Andamento</w:t>
+            </w:r>
           </w:p>
         </w:tc>
       </w:tr>
@@ -17632,25 +16723,7 @@
                 <w:sz w:val="20"/>
                 <w:szCs w:val="20"/>
               </w:rPr>
-              <w:t xml:space="preserve">Teste, </w:t>
-            </w:r>
-            <w:proofErr w:type="spellStart"/>
-            <w:r>
-              <w:rPr>
-                <w:rFonts w:ascii="Times New Roman" w:hAnsi="Times New Roman" w:cs="Times New Roman"/>
-                <w:sz w:val="20"/>
-                <w:szCs w:val="20"/>
-              </w:rPr>
-              <w:t>Deploy</w:t>
-            </w:r>
-            <w:proofErr w:type="spellEnd"/>
-            <w:r>
-              <w:rPr>
-                <w:rFonts w:ascii="Times New Roman" w:hAnsi="Times New Roman" w:cs="Times New Roman"/>
-                <w:sz w:val="20"/>
-                <w:szCs w:val="20"/>
-              </w:rPr>
-              <w:t xml:space="preserve"> e Validação</w:t>
+              <w:t>Teste, Deploy e Validação</w:t>
             </w:r>
           </w:p>
         </w:tc>
@@ -18173,25 +17246,7 @@
                 <w:sz w:val="20"/>
                 <w:szCs w:val="20"/>
               </w:rPr>
-              <w:t xml:space="preserve">Teste, </w:t>
-            </w:r>
-            <w:proofErr w:type="spellStart"/>
-            <w:r>
-              <w:rPr>
-                <w:rFonts w:ascii="Times New Roman" w:hAnsi="Times New Roman" w:cs="Times New Roman"/>
-                <w:sz w:val="20"/>
-                <w:szCs w:val="20"/>
-              </w:rPr>
-              <w:t>Deploy</w:t>
-            </w:r>
-            <w:proofErr w:type="spellEnd"/>
-            <w:r>
-              <w:rPr>
-                <w:rFonts w:ascii="Times New Roman" w:hAnsi="Times New Roman" w:cs="Times New Roman"/>
-                <w:sz w:val="20"/>
-                <w:szCs w:val="20"/>
-              </w:rPr>
-              <w:t xml:space="preserve"> e Validação</w:t>
+              <w:t>Teste, Deploy e Validação</w:t>
             </w:r>
           </w:p>
         </w:tc>
@@ -18706,25 +17761,7 @@
                 <w:sz w:val="20"/>
                 <w:szCs w:val="20"/>
               </w:rPr>
-              <w:t xml:space="preserve">Teste, </w:t>
-            </w:r>
-            <w:proofErr w:type="spellStart"/>
-            <w:r>
-              <w:rPr>
-                <w:rFonts w:ascii="Times New Roman" w:hAnsi="Times New Roman" w:cs="Times New Roman"/>
-                <w:sz w:val="20"/>
-                <w:szCs w:val="20"/>
-              </w:rPr>
-              <w:t>Deploy</w:t>
-            </w:r>
-            <w:proofErr w:type="spellEnd"/>
-            <w:r>
-              <w:rPr>
-                <w:rFonts w:ascii="Times New Roman" w:hAnsi="Times New Roman" w:cs="Times New Roman"/>
-                <w:sz w:val="20"/>
-                <w:szCs w:val="20"/>
-              </w:rPr>
-              <w:t xml:space="preserve"> e Validação</w:t>
+              <w:t>Teste, Deploy e Validação</w:t>
             </w:r>
           </w:p>
         </w:tc>
@@ -19315,23 +18352,7 @@
                 <w:sz w:val="20"/>
                 <w:szCs w:val="20"/>
               </w:rPr>
-              <w:t xml:space="preserve">Teste, </w:t>
-            </w:r>
-            <w:proofErr w:type="spellStart"/>
-            <w:r>
-              <w:rPr>
-                <w:sz w:val="20"/>
-                <w:szCs w:val="20"/>
-              </w:rPr>
-              <w:t>Deploy</w:t>
-            </w:r>
-            <w:proofErr w:type="spellEnd"/>
-            <w:r>
-              <w:rPr>
-                <w:sz w:val="20"/>
-                <w:szCs w:val="20"/>
-              </w:rPr>
-              <w:t xml:space="preserve"> e Validação</w:t>
+              <w:t>Teste, Deploy e Validação</w:t>
             </w:r>
           </w:p>
         </w:tc>
@@ -20282,25 +19303,7 @@
                 <w:sz w:val="20"/>
                 <w:szCs w:val="20"/>
               </w:rPr>
-              <w:t xml:space="preserve">Teste, </w:t>
-            </w:r>
-            <w:proofErr w:type="spellStart"/>
-            <w:r>
-              <w:rPr>
-                <w:rFonts w:ascii="Times New Roman" w:hAnsi="Times New Roman" w:cs="Times New Roman"/>
-                <w:sz w:val="20"/>
-                <w:szCs w:val="20"/>
-              </w:rPr>
-              <w:t>Deploy</w:t>
-            </w:r>
-            <w:proofErr w:type="spellEnd"/>
-            <w:r>
-              <w:rPr>
-                <w:rFonts w:ascii="Times New Roman" w:hAnsi="Times New Roman" w:cs="Times New Roman"/>
-                <w:sz w:val="20"/>
-                <w:szCs w:val="20"/>
-              </w:rPr>
-              <w:t xml:space="preserve"> e Validação</w:t>
+              <w:t>Teste, Deploy e Validação</w:t>
             </w:r>
           </w:p>
         </w:tc>
@@ -20660,39 +19663,7 @@
         <w:jc w:val="both"/>
       </w:pPr>
       <w:r>
-        <w:t xml:space="preserve">ANDROID, </w:t>
-      </w:r>
-      <w:proofErr w:type="spellStart"/>
-      <w:r>
-        <w:t>Techtudo</w:t>
-      </w:r>
-      <w:proofErr w:type="spellEnd"/>
-      <w:r>
-        <w:t xml:space="preserve">. Afinal, o que é </w:t>
-      </w:r>
-      <w:proofErr w:type="spellStart"/>
-      <w:r>
-        <w:t>Android</w:t>
-      </w:r>
-      <w:proofErr w:type="spellEnd"/>
-      <w:r>
-        <w:t xml:space="preserve">?. </w:t>
-      </w:r>
-      <w:proofErr w:type="spellStart"/>
-      <w:r>
-        <w:t>Techtudo</w:t>
-      </w:r>
-      <w:proofErr w:type="spellEnd"/>
-      <w:r>
-        <w:t xml:space="preserve">. Publicado em 03 Set 2012. </w:t>
-      </w:r>
-      <w:proofErr w:type="spellStart"/>
-      <w:r>
-        <w:t>Disponível</w:t>
-      </w:r>
-      <w:proofErr w:type="spellEnd"/>
-      <w:r>
-        <w:t xml:space="preserve"> em: &lt;http://www.techtudo.com.br/artigos/noticia/2011/01/afinal-o-que-e-android.html&gt;. Acesso em: 02 mai. 2017.</w:t>
+        <w:t>ANDROID, Techtudo. Afinal, o que é Android?. Techtudo. Publicado em 03 Set 2012. Disponível em: &lt;http://www.techtudo.com.br/artigos/noticia/2011/01/afinal-o-que-e-android.html&gt;. Acesso em: 02 mai. 2017.</w:t>
       </w:r>
     </w:p>
     <w:p>
@@ -20705,23 +19676,7 @@
         <w:jc w:val="both"/>
       </w:pPr>
       <w:r>
-        <w:t xml:space="preserve">BERSCH, Rita. Introdução à Tecnologia </w:t>
-      </w:r>
-      <w:proofErr w:type="spellStart"/>
-      <w:r>
-        <w:t>Assistiva</w:t>
-      </w:r>
-      <w:proofErr w:type="spellEnd"/>
-      <w:r>
-        <w:t xml:space="preserve">. 2013. Artigo – </w:t>
-      </w:r>
-      <w:proofErr w:type="spellStart"/>
-      <w:r>
-        <w:t>Assistiva</w:t>
-      </w:r>
-      <w:proofErr w:type="spellEnd"/>
-      <w:r>
-        <w:t xml:space="preserve"> Tecnologia e Educação, Porto Alegre - RS, 2013. Disponível em: &lt;http://www.assistiva.com.br/Introducao_Tecnologia_Assistiva.pdf&gt;. Acesso em: 15 mar. 2017.</w:t>
+        <w:t>BERSCH, Rita. Introdução à Tecnologia Assistiva. 2013. Artigo – Assistiva Tecnologia e Educação, Porto Alegre - RS, 2013. Disponível em: &lt;http://www.assistiva.com.br/Introducao_Tecnologia_Assistiva.pdf&gt;. Acesso em: 15 mar. 2017.</w:t>
       </w:r>
     </w:p>
     <w:p>
@@ -20734,47 +19689,7 @@
         <w:jc w:val="both"/>
       </w:pPr>
       <w:r>
-        <w:t xml:space="preserve">DOCKER, Cristiano </w:t>
-      </w:r>
-      <w:proofErr w:type="spellStart"/>
-      <w:r>
-        <w:t>Diedrich</w:t>
-      </w:r>
-      <w:proofErr w:type="spellEnd"/>
-      <w:r>
-        <w:t xml:space="preserve">. O que é </w:t>
-      </w:r>
-      <w:proofErr w:type="spellStart"/>
-      <w:r>
-        <w:t>Docker</w:t>
-      </w:r>
-      <w:proofErr w:type="spellEnd"/>
-      <w:r>
-        <w:t xml:space="preserve">?. Mundo </w:t>
-      </w:r>
-      <w:proofErr w:type="spellStart"/>
-      <w:r>
-        <w:t>Docker</w:t>
-      </w:r>
-      <w:proofErr w:type="spellEnd"/>
-      <w:r>
-        <w:t xml:space="preserve">. Publicado em 03 </w:t>
-      </w:r>
-      <w:proofErr w:type="spellStart"/>
-      <w:r>
-        <w:t>Jun</w:t>
-      </w:r>
-      <w:proofErr w:type="spellEnd"/>
-      <w:r>
-        <w:t xml:space="preserve"> 2015. </w:t>
-      </w:r>
-      <w:proofErr w:type="spellStart"/>
-      <w:r>
-        <w:t>Disponível</w:t>
-      </w:r>
-      <w:proofErr w:type="spellEnd"/>
-      <w:r>
-        <w:t xml:space="preserve"> em: &lt;http://www.mundodocker.com.br/o-que-e-docker/&gt;. Acesso em: 26 mar. 2017.</w:t>
+        <w:t>DOCKER, Cristiano Diedrich. O que é Docker?. Mundo Docker. Publicado em 03 Jun 2015. Disponível em: &lt;http://www.mundodocker.com.br/o-que-e-docker/&gt;. Acesso em: 26 mar. 2017.</w:t>
       </w:r>
     </w:p>
     <w:p>
@@ -20790,67 +19705,201 @@
         </w:rPr>
       </w:pPr>
       <w:r>
-        <w:t xml:space="preserve">GIT, Daniel </w:t>
-      </w:r>
-      <w:proofErr w:type="spellStart"/>
-      <w:r>
-        <w:t>Schmitz</w:t>
-      </w:r>
-      <w:proofErr w:type="spellEnd"/>
-      <w:r>
-        <w:t xml:space="preserve">. Tudo que você queria saber sobre </w:t>
-      </w:r>
-      <w:proofErr w:type="spellStart"/>
-      <w:r>
-        <w:t>Git</w:t>
-      </w:r>
-      <w:proofErr w:type="spellEnd"/>
-      <w:r>
-        <w:t xml:space="preserve"> e </w:t>
-      </w:r>
-      <w:proofErr w:type="spellStart"/>
-      <w:r>
-        <w:t>GitHub</w:t>
-      </w:r>
-      <w:proofErr w:type="spellEnd"/>
-      <w:r>
-        <w:t xml:space="preserve">, mas tinha vergonha de perguntar. TABLELESS. Publicado em 06 Out 2015. </w:t>
-      </w:r>
-      <w:proofErr w:type="spellStart"/>
-      <w:r>
-        <w:t>Disponível</w:t>
-      </w:r>
-      <w:proofErr w:type="spellEnd"/>
-      <w:r>
-        <w:t xml:space="preserve"> em: &lt;https://tableless.com.br/tudo-que-voce-queria-saber-sobre-git-e-github-mas-tinha-vergonha-de-perguntar/&gt;. </w:t>
-      </w:r>
-      <w:proofErr w:type="spellStart"/>
+        <w:t xml:space="preserve">GIT, Daniel Schmitz. Tudo que você queria saber sobre Git e GitHub, mas tinha vergonha de perguntar. TABLELESS. Publicado em 06 Out 2015. Disponível em: &lt;https://tableless.com.br/tudo-que-voce-queria-saber-sobre-git-e-github-mas-tinha-vergonha-de-perguntar/&gt;. </w:t>
+      </w:r>
       <w:r>
         <w:rPr>
           <w:lang w:val="en-US"/>
         </w:rPr>
-        <w:t>Acesso</w:t>
-      </w:r>
-      <w:proofErr w:type="spellEnd"/>
-      <w:r>
+        <w:t>Acesso em: 26 mar. 2017.</w:t>
+      </w:r>
+    </w:p>
+    <w:p>
+      <w:pPr>
+        <w:jc w:val="both"/>
+      </w:pPr>
+    </w:p>
+    <w:p>
+      <w:pPr>
+        <w:jc w:val="both"/>
+      </w:pPr>
+      <w:r>
+        <w:t>JORGE</w:t>
+      </w:r>
+      <w:r>
+        <w:t>, Fábio Rodrigues. Minicurso de Python. 2014. Minicrurso – Centro Universitário Eurípides de Marília, Marília - SP, 2014. Disponível em: &lt;http://aberto.univem.edu.br/bitstream/handle/11077/747/Python.pdf&gt;. Acesso em: 21 mar. 2016.</w:t>
+      </w:r>
+    </w:p>
+    <w:p>
+      <w:pPr>
+        <w:jc w:val="both"/>
+      </w:pPr>
+    </w:p>
+    <w:p>
+      <w:pPr>
+        <w:jc w:val="both"/>
+      </w:pPr>
+      <w:r>
+        <w:t>MEDIUM, Aerochimps. Por que desenvolver iterativamente? - Metodologias. 2002. Artigo da internet, Medium, 2015. Disponível em: &lt;https://medium.com/@Aerochimps/por-que-desenvolver-iterativamente-54b9128ac43b &gt;. Acesso em: 04 abr. 2017.</w:t>
+      </w:r>
+    </w:p>
+    <w:p>
+      <w:pPr>
+        <w:jc w:val="both"/>
+      </w:pPr>
+    </w:p>
+    <w:p>
+      <w:pPr>
+        <w:jc w:val="both"/>
+      </w:pPr>
+      <w:r>
+        <w:t>MYSQL</w:t>
+      </w:r>
+      <w:r>
+        <w:t>, André Milani. Mysql Guia do Programador. E-BOOK Novatec Editora. 2006. Disponível em: &lt;https://books.google.com.br/books?hl=pt-BR&amp;lr=&amp;id=81EwMDA-pC0C&amp;oi=fnd&amp;pg=PA19&amp;dq=mysql+o+que+%C3%A9&amp;ots=xNFkb5kS1I&amp;sig=sce2E02M9lSW3t3GHWHO9fAmnVA#v=onepage&amp;q&amp;f=false&gt;. Acesso em: 26 mar. 2017.</w:t>
+      </w:r>
+    </w:p>
+    <w:p>
+      <w:pPr>
+        <w:jc w:val="both"/>
+      </w:pPr>
+    </w:p>
+    <w:p>
+      <w:pPr>
+        <w:jc w:val="both"/>
+      </w:pPr>
+      <w:r>
+        <w:t>NICHELE, Daniel. Automação Residencial: Um grande auxílio para Idosos e Deficientes. 2010. Monografia – Curso de</w:t>
+      </w:r>
+    </w:p>
+    <w:p>
+      <w:pPr>
+        <w:jc w:val="both"/>
+      </w:pPr>
+      <w:r>
+        <w:t>Engenharia Elétrica da Universidade São Francisco, 2010. Disponível em: &lt;http://lyceumonline.usf.edu.br/salavirtual/documentos/1897.pdf&gt;. Acesso em: 15 mar. 2017.</w:t>
+      </w:r>
+    </w:p>
+    <w:p>
+      <w:pPr>
+        <w:jc w:val="both"/>
+      </w:pPr>
+    </w:p>
+    <w:p>
+      <w:pPr>
+        <w:jc w:val="both"/>
+      </w:pPr>
+      <w:r>
+        <w:t>PERICO, Alisson; SHINOHARA, Cindi Sayumi e SARMENTO, Cristiano Dellani. Sistema de Reconhecimento de Voz para Automação de uma Plataforma Elevatória. 2014. Monografia – Curso de Engenharia Industrial Elétrica da Universidade Tecnológica Federal do Paraná (UTFPR), Curitiba - PR, 2014. Disponível em: &lt;http://nupet.daelt.ct.utfpr.edu.br/tcc/engenharia/doc-equipe/2012_2_15/2012_2_15_monografia.pdf&gt;. Acesso em: 18 mar. 2017.</w:t>
+      </w:r>
+    </w:p>
+    <w:p>
+      <w:pPr>
+        <w:jc w:val="both"/>
+      </w:pPr>
+    </w:p>
+    <w:p>
+      <w:pPr>
+        <w:jc w:val="both"/>
+      </w:pPr>
+      <w:r>
+        <w:t>SCHMITZ, Daniel e LIRA, Douglas. AngularJS na prática. Leanpub, 2016.</w:t>
+      </w:r>
+    </w:p>
+    <w:p>
+      <w:pPr>
+        <w:jc w:val="both"/>
+      </w:pPr>
+    </w:p>
+    <w:p>
+      <w:pPr>
+        <w:jc w:val="both"/>
+      </w:pPr>
+      <w:r>
+        <w:t>SILVA</w:t>
+      </w:r>
+      <w:r>
+        <w:t>, Maurício Samy. Guia do Programador: JAVASCRIPT. 1. ed. São Paulo: Novatec Editora Ltda, 2010.</w:t>
+      </w:r>
+    </w:p>
+    <w:p>
+      <w:pPr>
+        <w:jc w:val="both"/>
+      </w:pPr>
+    </w:p>
+    <w:p>
+      <w:pPr>
+        <w:jc w:val="both"/>
+      </w:pPr>
+      <w:r>
+        <w:t>STEINHAUSER, Paulo Luis. Utilizando redes sem fio zegbee para acessibilidade aos portadores de deficiência. 2013. Artigo – UNIDU Programa do Estado de Santa Catarina, 2013. Disponível em: &lt;http://www.uniedu.sed.sc.gov.br/wp-content/uploads/2013/10/Paulo-Luis-Steinhauser.pdf&gt;. Acesso em: 03 mar. 2017.</w:t>
+      </w:r>
+    </w:p>
+    <w:p>
+      <w:pPr>
+        <w:jc w:val="both"/>
+      </w:pPr>
+    </w:p>
+    <w:p>
+      <w:pPr>
+        <w:jc w:val="both"/>
+      </w:pPr>
+      <w:r>
+        <w:t>TEZA, Vanderlei Rabello. Alguns Aspectos sobre a Automação Residencial - Domótica. 2002. Dissertação – Submetida à Universidade Federal de Santa Catarina para obtenção do grau de Mestre em Ciência da Computação, Florianópolis - SC, 2002. Disponível em: &lt;https://repositorio.ufsc.br/xmlui/bitstream/handle/123456789/83015/212312.pdf&gt;. Acesso em: 22 mar. 2017.</w:t>
+      </w:r>
+    </w:p>
+    <w:p>
+      <w:pPr>
+        <w:jc w:val="both"/>
+      </w:pPr>
+    </w:p>
+    <w:p>
+      <w:pPr>
+        <w:jc w:val="both"/>
+      </w:pPr>
+      <w:r>
+        <w:t>BRASIL</w:t>
+      </w:r>
+      <w:r>
+        <w:t>, IBGE. Em 10 anos, cresce número de idosos no Brasil. Portal Brasil. 2015. Disponível em: &lt;http://www.brasil.gov.br/economia-e-emprego/2016/12/em-10-anos-cresce-numero-de-idosos-no-brasil&gt;. Acesso em: 22 mar. 2017.</w:t>
+      </w:r>
+    </w:p>
+    <w:p>
+      <w:pPr>
+        <w:jc w:val="both"/>
+      </w:pPr>
+    </w:p>
+    <w:p>
+      <w:pPr>
+        <w:jc w:val="both"/>
+      </w:pPr>
+      <w:r>
+        <w:t>GALVAO</w:t>
+      </w:r>
+      <w:r>
+        <w:t>, Cristina. O idoso polimedicado – estratégias para melhorar a prescrição. 2006. Artigo – RPMGF. Disponível em: &lt;http://www.rpmgf.pt/ojs/index.php/rpmgf/article/view/10307/10043&gt;. Acesso em: 22 mar. 2017.</w:t>
+      </w:r>
+    </w:p>
+    <w:p>
+      <w:pPr>
+        <w:jc w:val="both"/>
         <w:rPr>
           <w:lang w:val="en-US"/>
         </w:rPr>
-        <w:t xml:space="preserve"> </w:t>
-      </w:r>
-      <w:proofErr w:type="spellStart"/>
+      </w:pPr>
+    </w:p>
+    <w:p>
+      <w:pPr>
+        <w:jc w:val="both"/>
+      </w:pPr>
       <w:r>
         <w:rPr>
           <w:lang w:val="en-US"/>
         </w:rPr>
-        <w:t>em</w:t>
-      </w:r>
-      <w:proofErr w:type="spellEnd"/>
-      <w:r>
-        <w:rPr>
-          <w:lang w:val="en-US"/>
-        </w:rPr>
-        <w:t>: 26 mar. 2017.</w:t>
+        <w:t xml:space="preserve">NIELSEN, Jakob; MOLICH, Rolf. Heuristic evaluation of user interfaces. In: Procee-dings of the SIGCHI Conference on Human Factors in Computing Systems (CHI ‘90). </w:t>
+      </w:r>
+      <w:r>
+        <w:t>New York, NY, USA: ACM, 1990. P. 249-256.</w:t>
       </w:r>
     </w:p>
     <w:p>
@@ -20863,418 +19912,10 @@
         <w:jc w:val="both"/>
       </w:pPr>
       <w:r>
-        <w:t>JORGE</w:t>
-      </w:r>
-      <w:r>
-        <w:t xml:space="preserve">, Fábio Rodrigues. Minicurso de Python. 2014. </w:t>
-      </w:r>
-      <w:proofErr w:type="spellStart"/>
-      <w:r>
-        <w:t>Minicrurso</w:t>
-      </w:r>
-      <w:proofErr w:type="spellEnd"/>
-      <w:r>
-        <w:t xml:space="preserve"> – Centro Universitário Eurípides de Marília, Marília - SP, 2014. Disponível em: &lt;http://aberto.univem.edu.br/bitstream/handle/11077/747/Python.pdf&gt;. Acesso em: 21 mar. 2016.</w:t>
-      </w:r>
-    </w:p>
-    <w:p>
-      <w:pPr>
-        <w:jc w:val="both"/>
-      </w:pPr>
-    </w:p>
-    <w:p>
-      <w:pPr>
-        <w:jc w:val="both"/>
-      </w:pPr>
-      <w:r>
-        <w:t xml:space="preserve">MEDIUM, </w:t>
-      </w:r>
-      <w:proofErr w:type="spellStart"/>
-      <w:r>
-        <w:t>Aerochimps</w:t>
-      </w:r>
-      <w:proofErr w:type="spellEnd"/>
-      <w:r>
-        <w:t xml:space="preserve">. Por que desenvolver iterativamente? - Metodologias. 2002. Artigo da internet, </w:t>
-      </w:r>
-      <w:proofErr w:type="spellStart"/>
-      <w:r>
-        <w:t>Medium</w:t>
-      </w:r>
-      <w:proofErr w:type="spellEnd"/>
-      <w:r>
-        <w:t>, 2015. Disponível em: &lt;https://medium.com/@Aerochimps/por-que-desenvolver-iterativamente-54b9128ac43b &gt;. Acesso em: 04 abr. 2017.</w:t>
-      </w:r>
-    </w:p>
-    <w:p>
-      <w:pPr>
-        <w:jc w:val="both"/>
-      </w:pPr>
-    </w:p>
-    <w:p>
-      <w:pPr>
-        <w:jc w:val="both"/>
-      </w:pPr>
-      <w:r>
-        <w:t>MYSQL</w:t>
-      </w:r>
-      <w:r>
-        <w:t xml:space="preserve">, André Milani. </w:t>
-      </w:r>
-      <w:proofErr w:type="spellStart"/>
-      <w:r>
-        <w:t>Mysql</w:t>
-      </w:r>
-      <w:proofErr w:type="spellEnd"/>
-      <w:r>
-        <w:t xml:space="preserve"> Guia do Programador. E-BOOK </w:t>
-      </w:r>
-      <w:proofErr w:type="spellStart"/>
-      <w:r>
-        <w:t>Novatec</w:t>
-      </w:r>
-      <w:proofErr w:type="spellEnd"/>
-      <w:r>
-        <w:t xml:space="preserve"> Editora. 2006. </w:t>
-      </w:r>
-      <w:proofErr w:type="spellStart"/>
-      <w:r>
-        <w:t>Disponível</w:t>
-      </w:r>
-      <w:proofErr w:type="spellEnd"/>
-      <w:r>
-        <w:t xml:space="preserve"> em: &lt;https://books.google.com.br/books?hl=pt-BR&amp;lr=&amp;id=81EwMDA-pC0C&amp;oi=fnd&amp;pg=PA19&amp;dq=mysql+o+que+%C3%A9&amp;ots=xNFkb5kS1I&amp;sig=sce2E02M9lSW3t3GHWHO9fAmnVA#v=onepage&amp;q&amp;f=false&gt;. Acesso em: 26 mar. 2017.</w:t>
-      </w:r>
-    </w:p>
-    <w:p>
-      <w:pPr>
-        <w:jc w:val="both"/>
-      </w:pPr>
-    </w:p>
-    <w:p>
-      <w:pPr>
-        <w:jc w:val="both"/>
-      </w:pPr>
-      <w:r>
-        <w:t>NICHELE, Daniel. Automação Residencial: Um grande auxílio para Idosos e Deficientes. 2010. Monografia – Curso de</w:t>
-      </w:r>
-    </w:p>
-    <w:p>
-      <w:pPr>
-        <w:jc w:val="both"/>
-      </w:pPr>
-      <w:r>
-        <w:t>Engenharia Elétrica da Universidade São Francisco, 2010. Disponível em: &lt;http://lyceumonline.usf.edu.br/salavirtual/documentos/1897.pdf&gt;. Acesso em: 15 mar. 2017.</w:t>
-      </w:r>
-    </w:p>
-    <w:p>
-      <w:pPr>
-        <w:jc w:val="both"/>
-      </w:pPr>
-    </w:p>
-    <w:p>
-      <w:pPr>
-        <w:jc w:val="both"/>
-      </w:pPr>
-      <w:r>
-        <w:t xml:space="preserve">PERICO, Alisson; SHINOHARA, Cindi </w:t>
-      </w:r>
-      <w:proofErr w:type="spellStart"/>
-      <w:r>
-        <w:t>Sayumi</w:t>
-      </w:r>
-      <w:proofErr w:type="spellEnd"/>
-      <w:r>
-        <w:t xml:space="preserve"> e SARMENTO, Cristiano </w:t>
-      </w:r>
-      <w:proofErr w:type="spellStart"/>
-      <w:r>
-        <w:t>Dellani</w:t>
-      </w:r>
-      <w:proofErr w:type="spellEnd"/>
-      <w:r>
-        <w:t>. Sistema de Reconhecimento de Voz para Automação de uma Plataforma Elevatória. 2014. Monografia – Curso de Engenharia Industrial Elétrica da Universidade Tecnológica Federal do Paraná (UTFPR), Curitiba - PR, 2014. Disponível em: &lt;http://nupet.daelt.ct.utfpr.edu.br/tcc/engenharia/doc-equipe/2012_2_15/2012_2_15_monografia.pdf&gt;. Acesso em: 18 mar. 2017.</w:t>
-      </w:r>
-    </w:p>
-    <w:p>
-      <w:pPr>
-        <w:jc w:val="both"/>
-      </w:pPr>
-    </w:p>
-    <w:p>
-      <w:pPr>
-        <w:jc w:val="both"/>
-      </w:pPr>
-      <w:r>
-        <w:t xml:space="preserve">SCHMITZ, Daniel e LIRA, Douglas. </w:t>
-      </w:r>
-      <w:proofErr w:type="spellStart"/>
-      <w:r>
-        <w:t>AngularJS</w:t>
-      </w:r>
-      <w:proofErr w:type="spellEnd"/>
-      <w:r>
-        <w:t xml:space="preserve"> na prática. </w:t>
-      </w:r>
-      <w:proofErr w:type="spellStart"/>
-      <w:r>
-        <w:t>Leanpub</w:t>
-      </w:r>
-      <w:proofErr w:type="spellEnd"/>
-      <w:r>
-        <w:t>, 2016.</w:t>
-      </w:r>
-    </w:p>
-    <w:p>
-      <w:pPr>
-        <w:jc w:val="both"/>
-      </w:pPr>
-    </w:p>
-    <w:p>
-      <w:pPr>
-        <w:jc w:val="both"/>
-      </w:pPr>
-      <w:r>
-        <w:t>SILVA</w:t>
-      </w:r>
-      <w:r>
-        <w:t xml:space="preserve">, Maurício </w:t>
-      </w:r>
-      <w:proofErr w:type="spellStart"/>
-      <w:r>
-        <w:t>Samy</w:t>
-      </w:r>
-      <w:proofErr w:type="spellEnd"/>
-      <w:r>
-        <w:t xml:space="preserve">. Guia do Programador: JAVASCRIPT. 1. ed. </w:t>
-      </w:r>
-      <w:proofErr w:type="spellStart"/>
-      <w:r>
-        <w:t>São</w:t>
-      </w:r>
-      <w:proofErr w:type="spellEnd"/>
-      <w:r>
-        <w:t xml:space="preserve"> Paulo: </w:t>
-      </w:r>
-      <w:proofErr w:type="spellStart"/>
-      <w:r>
-        <w:t>Novatec</w:t>
-      </w:r>
-      <w:proofErr w:type="spellEnd"/>
-      <w:r>
-        <w:t xml:space="preserve"> Editora </w:t>
-      </w:r>
-      <w:proofErr w:type="spellStart"/>
-      <w:r>
-        <w:t>Ltda</w:t>
-      </w:r>
-      <w:proofErr w:type="spellEnd"/>
-      <w:r>
-        <w:t>, 2010.</w:t>
-      </w:r>
-    </w:p>
-    <w:p>
-      <w:pPr>
-        <w:jc w:val="both"/>
-      </w:pPr>
-    </w:p>
-    <w:p>
-      <w:pPr>
-        <w:jc w:val="both"/>
-      </w:pPr>
-      <w:r>
-        <w:t xml:space="preserve">STEINHAUSER, Paulo </w:t>
-      </w:r>
-      <w:proofErr w:type="spellStart"/>
-      <w:r>
-        <w:t>Luis</w:t>
-      </w:r>
-      <w:proofErr w:type="spellEnd"/>
-      <w:r>
-        <w:t xml:space="preserve">. Utilizando redes sem fio </w:t>
-      </w:r>
-      <w:proofErr w:type="spellStart"/>
-      <w:r>
-        <w:t>zegbee</w:t>
-      </w:r>
-      <w:proofErr w:type="spellEnd"/>
-      <w:r>
-        <w:t xml:space="preserve"> para acessibilidade aos portadores de deficiência. 2013. Artigo – UNIDU Programa do Estado de Santa Catarina, 2013. Disponível em: &lt;http://www.uniedu.sed.sc.gov.br/wp-content/uploads/2013/10/Paulo-Luis-Steinhauser.pdf&gt;. Acesso em: 03 mar. 2017.</w:t>
-      </w:r>
-    </w:p>
-    <w:p>
-      <w:pPr>
-        <w:jc w:val="both"/>
-      </w:pPr>
-    </w:p>
-    <w:p>
-      <w:pPr>
-        <w:jc w:val="both"/>
-      </w:pPr>
-      <w:r>
-        <w:t xml:space="preserve">TEZA, Vanderlei Rabello. Alguns Aspectos sobre a Automação Residencial - </w:t>
-      </w:r>
-      <w:proofErr w:type="spellStart"/>
-      <w:r>
-        <w:t>Domótica</w:t>
-      </w:r>
-      <w:proofErr w:type="spellEnd"/>
-      <w:r>
-        <w:t>. 2002. Dissertação – Submetida à Universidade Federal de Santa Catarina para obtenção do grau de Mestre em Ciência da Computação, Florianópolis - SC, 2002. Disponível em: &lt;https://repositorio.ufsc.br/xmlui/bitstream/handle/123456789/83015/212312.pdf&gt;. Acesso em: 22 mar. 2017.</w:t>
-      </w:r>
-    </w:p>
-    <w:p>
-      <w:pPr>
-        <w:jc w:val="both"/>
-      </w:pPr>
-    </w:p>
-    <w:p>
-      <w:pPr>
-        <w:jc w:val="both"/>
-      </w:pPr>
-      <w:r>
-        <w:t>BRASIL</w:t>
-      </w:r>
-      <w:r>
-        <w:t xml:space="preserve">, IBGE. Em 10 anos, cresce número de idosos no Brasil. Portal Brasil. 2015. </w:t>
-      </w:r>
-      <w:proofErr w:type="spellStart"/>
-      <w:r>
-        <w:t>Disponível</w:t>
-      </w:r>
-      <w:proofErr w:type="spellEnd"/>
-      <w:r>
-        <w:t xml:space="preserve"> em: &lt;http://www.brasil.gov.br/economia-e-emprego/2016/12/em-10-anos-cresce-numero-de-idosos-no-brasil&gt;. Acesso em: 22 mar. 2017.</w:t>
-      </w:r>
-    </w:p>
-    <w:p>
-      <w:pPr>
-        <w:jc w:val="both"/>
-      </w:pPr>
-    </w:p>
-    <w:p>
-      <w:pPr>
-        <w:jc w:val="both"/>
-      </w:pPr>
-      <w:r>
-        <w:t>GALVAO</w:t>
-      </w:r>
-      <w:r>
-        <w:t xml:space="preserve">, Cristina. O idoso </w:t>
-      </w:r>
-      <w:proofErr w:type="spellStart"/>
-      <w:r>
-        <w:t>polimedicado</w:t>
-      </w:r>
-      <w:proofErr w:type="spellEnd"/>
-      <w:r>
-        <w:t xml:space="preserve"> – estratégias para melhorar a prescrição. 2006. Artigo – RPMGF. Disponível em: &lt;http://www.rpmgf.pt/ojs/index.php/rpmgf/article/view/10307/10043&gt;. Acesso em: 22 mar. 2017.</w:t>
-      </w:r>
-    </w:p>
-    <w:p>
-      <w:pPr>
-        <w:jc w:val="both"/>
-        <w:rPr>
-          <w:lang w:val="en-US"/>
-        </w:rPr>
-      </w:pPr>
-    </w:p>
-    <w:p>
-      <w:pPr>
-        <w:jc w:val="both"/>
-      </w:pPr>
-      <w:proofErr w:type="gramStart"/>
-      <w:r>
-        <w:rPr>
-          <w:lang w:val="en-US"/>
-        </w:rPr>
-        <w:t xml:space="preserve">NIELSEN, </w:t>
-      </w:r>
-      <w:proofErr w:type="spellStart"/>
-      <w:r>
-        <w:rPr>
-          <w:lang w:val="en-US"/>
-        </w:rPr>
-        <w:t>Jakob</w:t>
-      </w:r>
-      <w:proofErr w:type="spellEnd"/>
-      <w:r>
-        <w:rPr>
-          <w:lang w:val="en-US"/>
-        </w:rPr>
-        <w:t>; MOLICH, Rolf.</w:t>
-      </w:r>
-      <w:proofErr w:type="gramEnd"/>
-      <w:r>
-        <w:rPr>
-          <w:lang w:val="en-US"/>
-        </w:rPr>
-        <w:t xml:space="preserve"> Heuristic evaluation of user interfaces. In: </w:t>
-      </w:r>
-      <w:proofErr w:type="spellStart"/>
-      <w:r>
-        <w:rPr>
-          <w:lang w:val="en-US"/>
-        </w:rPr>
-        <w:t>Procee</w:t>
-      </w:r>
-      <w:proofErr w:type="spellEnd"/>
-      <w:r>
-        <w:rPr>
-          <w:lang w:val="en-US"/>
-        </w:rPr>
-        <w:t xml:space="preserve">-dings of the SIGCHI Conference on Human Factors in Computing Systems (CHI ‘90). </w:t>
-      </w:r>
-      <w:r>
-        <w:t>New York, NY, USA: ACM, 1990. P. 249-256.</w:t>
-      </w:r>
-    </w:p>
-    <w:p>
-      <w:pPr>
-        <w:jc w:val="both"/>
-      </w:pPr>
-    </w:p>
-    <w:p>
-      <w:pPr>
-        <w:jc w:val="both"/>
-      </w:pPr>
-      <w:r>
         <w:t>NOVAELETRONICA</w:t>
       </w:r>
       <w:r>
-        <w:t xml:space="preserve">. O que é uma </w:t>
-      </w:r>
-      <w:proofErr w:type="spellStart"/>
-      <w:r>
-        <w:t>Shield</w:t>
-      </w:r>
-      <w:proofErr w:type="spellEnd"/>
-      <w:r>
-        <w:t xml:space="preserve"> para </w:t>
-      </w:r>
-      <w:proofErr w:type="spellStart"/>
-      <w:r>
-        <w:t>arduino</w:t>
-      </w:r>
-      <w:proofErr w:type="spellEnd"/>
-      <w:r>
-        <w:t xml:space="preserve">. Portal </w:t>
-      </w:r>
-      <w:proofErr w:type="spellStart"/>
-      <w:r>
-        <w:t>BrasilNova</w:t>
-      </w:r>
-      <w:proofErr w:type="spellEnd"/>
-      <w:r>
-        <w:t xml:space="preserve"> </w:t>
-      </w:r>
-      <w:proofErr w:type="spellStart"/>
-      <w:r>
-        <w:t>Eletronica</w:t>
-      </w:r>
-      <w:proofErr w:type="spellEnd"/>
-      <w:r>
-        <w:t>. 2016. Disponível em: &lt;http://blog.novaeletronica.com.br/o-que-e-shield-para-arduino/&gt;. Acesso em: 05 mar. 2017.</w:t>
+        <w:t>. O que é uma Shield para arduino. Portal BrasilNova Eletronica. 2016. Disponível em: &lt;http://blog.novaeletronica.com.br/o-que-e-shield-para-arduino/&gt;. Acesso em: 05 mar. 2017.</w:t>
       </w:r>
     </w:p>
     <w:sectPr>
@@ -21687,7 +20328,7 @@
       <w:rPr>
         <w:noProof/>
       </w:rPr>
-      <w:t>9</w:t>
+      <w:t>7</w:t>
     </w:r>
     <w:r>
       <w:fldChar w:fldCharType="end"/>
@@ -25219,10 +23860,8 @@
   <w:docDefaults>
     <w:rPrDefault>
       <w:rPr>
-        <w:rFonts w:asciiTheme="minorHAnsi" w:eastAsiaTheme="minorEastAsia" w:hAnsiTheme="minorHAnsi" w:cstheme="minorBidi"/>
-        <w:sz w:val="24"/>
-        <w:szCs w:val="24"/>
-        <w:lang w:val="pt-BR" w:eastAsia="ja-JP" w:bidi="ar-SA"/>
+        <w:rFonts w:ascii="Cambria" w:eastAsia="Cambria" w:hAnsi="Cambria" w:cs="Times New Roman"/>
+        <w:lang w:val="pt-BR" w:eastAsia="en-US" w:bidi="ar-SA"/>
       </w:rPr>
     </w:rPrDefault>
     <w:pPrDefault/>
@@ -25230,14 +23869,14 @@
   <w:latentStyles w:defLockedState="0" w:defUIPriority="99" w:defSemiHidden="1" w:defUnhideWhenUsed="1" w:defQFormat="0" w:count="276">
     <w:lsdException w:name="Normal" w:semiHidden="0" w:uiPriority="0" w:unhideWhenUsed="0" w:qFormat="1"/>
     <w:lsdException w:name="heading 1" w:semiHidden="0" w:uiPriority="9" w:unhideWhenUsed="0" w:qFormat="1"/>
-    <w:lsdException w:name="heading 2" w:uiPriority="9" w:qFormat="1"/>
-    <w:lsdException w:name="heading 3" w:uiPriority="9" w:qFormat="1"/>
-    <w:lsdException w:name="heading 4" w:uiPriority="9" w:qFormat="1"/>
-    <w:lsdException w:name="heading 5" w:uiPriority="9" w:qFormat="1"/>
-    <w:lsdException w:name="heading 6" w:uiPriority="9" w:qFormat="1"/>
-    <w:lsdException w:name="heading 7" w:uiPriority="9" w:qFormat="1"/>
-    <w:lsdException w:name="heading 8" w:uiPriority="9" w:qFormat="1"/>
-    <w:lsdException w:name="heading 9" w:uiPriority="9" w:qFormat="1"/>
+    <w:lsdException w:name="heading 2" w:semiHidden="0" w:uiPriority="9" w:unhideWhenUsed="0" w:qFormat="1"/>
+    <w:lsdException w:name="heading 3" w:semiHidden="0" w:uiPriority="9" w:unhideWhenUsed="0" w:qFormat="1"/>
+    <w:lsdException w:name="heading 4" w:semiHidden="0" w:uiPriority="9" w:unhideWhenUsed="0" w:qFormat="1"/>
+    <w:lsdException w:name="heading 5" w:semiHidden="0" w:uiPriority="9" w:unhideWhenUsed="0" w:qFormat="1"/>
+    <w:lsdException w:name="heading 6" w:semiHidden="0" w:uiPriority="9" w:unhideWhenUsed="0" w:qFormat="1"/>
+    <w:lsdException w:name="heading 7" w:semiHidden="0" w:uiPriority="9" w:unhideWhenUsed="0" w:qFormat="1"/>
+    <w:lsdException w:name="heading 8" w:semiHidden="0" w:uiPriority="9" w:unhideWhenUsed="0" w:qFormat="1"/>
+    <w:lsdException w:name="heading 9" w:semiHidden="0" w:uiPriority="9" w:unhideWhenUsed="0" w:qFormat="1"/>
     <w:lsdException w:name="toc 1" w:uiPriority="39"/>
     <w:lsdException w:name="toc 2" w:uiPriority="39"/>
     <w:lsdException w:name="toc 3" w:uiPriority="39"/>
@@ -25247,115 +23886,125 @@
     <w:lsdException w:name="toc 7" w:uiPriority="39"/>
     <w:lsdException w:name="toc 8" w:uiPriority="39"/>
     <w:lsdException w:name="toc 9" w:uiPriority="39"/>
-    <w:lsdException w:name="caption" w:uiPriority="35" w:qFormat="1"/>
+    <w:lsdException w:name="footer" w:uiPriority="0"/>
+    <w:lsdException w:name="caption" w:semiHidden="0" w:uiPriority="35" w:unhideWhenUsed="0" w:qFormat="1"/>
+    <w:lsdException w:name="page number" w:uiPriority="0"/>
     <w:lsdException w:name="Title" w:semiHidden="0" w:uiPriority="10" w:unhideWhenUsed="0" w:qFormat="1"/>
     <w:lsdException w:name="Default Paragraph Font" w:uiPriority="1"/>
     <w:lsdException w:name="Subtitle" w:semiHidden="0" w:uiPriority="11" w:unhideWhenUsed="0" w:qFormat="1"/>
     <w:lsdException w:name="Strong" w:semiHidden="0" w:uiPriority="22" w:unhideWhenUsed="0" w:qFormat="1"/>
     <w:lsdException w:name="Emphasis" w:semiHidden="0" w:uiPriority="20" w:unhideWhenUsed="0" w:qFormat="1"/>
     <w:lsdException w:name="Table Grid" w:semiHidden="0" w:uiPriority="59" w:unhideWhenUsed="0"/>
-    <w:lsdException w:name="Placeholder Text" w:unhideWhenUsed="0"/>
-    <w:lsdException w:name="No Spacing" w:semiHidden="0" w:uiPriority="1" w:unhideWhenUsed="0" w:qFormat="1"/>
-    <w:lsdException w:name="Light Shading" w:semiHidden="0" w:uiPriority="60" w:unhideWhenUsed="0"/>
-    <w:lsdException w:name="Light List" w:semiHidden="0" w:uiPriority="61" w:unhideWhenUsed="0"/>
-    <w:lsdException w:name="Light Grid" w:semiHidden="0" w:uiPriority="62" w:unhideWhenUsed="0"/>
-    <w:lsdException w:name="Medium Shading 1" w:semiHidden="0" w:uiPriority="63" w:unhideWhenUsed="0"/>
-    <w:lsdException w:name="Medium Shading 2" w:semiHidden="0" w:uiPriority="64" w:unhideWhenUsed="0"/>
-    <w:lsdException w:name="Medium List 1" w:semiHidden="0" w:uiPriority="65" w:unhideWhenUsed="0"/>
-    <w:lsdException w:name="Medium List 2" w:semiHidden="0" w:uiPriority="66" w:unhideWhenUsed="0"/>
-    <w:lsdException w:name="Medium Grid 1" w:semiHidden="0" w:uiPriority="67" w:unhideWhenUsed="0"/>
-    <w:lsdException w:name="Medium Grid 2" w:semiHidden="0" w:uiPriority="68" w:unhideWhenUsed="0"/>
-    <w:lsdException w:name="Medium Grid 3" w:semiHidden="0" w:uiPriority="69" w:unhideWhenUsed="0"/>
-    <w:lsdException w:name="Dark List" w:semiHidden="0" w:uiPriority="70" w:unhideWhenUsed="0"/>
-    <w:lsdException w:name="Colorful Shading" w:semiHidden="0" w:uiPriority="71" w:unhideWhenUsed="0"/>
-    <w:lsdException w:name="Colorful List" w:semiHidden="0" w:uiPriority="72" w:unhideWhenUsed="0"/>
-    <w:lsdException w:name="Colorful Grid" w:semiHidden="0" w:uiPriority="73" w:unhideWhenUsed="0"/>
-    <w:lsdException w:name="Light Shading Accent 1" w:semiHidden="0" w:uiPriority="60" w:unhideWhenUsed="0"/>
-    <w:lsdException w:name="Light List Accent 1" w:semiHidden="0" w:uiPriority="61" w:unhideWhenUsed="0"/>
-    <w:lsdException w:name="Light Grid Accent 1" w:semiHidden="0" w:uiPriority="62" w:unhideWhenUsed="0"/>
-    <w:lsdException w:name="Medium Shading 1 Accent 1" w:semiHidden="0" w:uiPriority="63" w:unhideWhenUsed="0"/>
-    <w:lsdException w:name="Medium Shading 2 Accent 1" w:semiHidden="0" w:uiPriority="64" w:unhideWhenUsed="0"/>
-    <w:lsdException w:name="Medium List 1 Accent 1" w:semiHidden="0" w:uiPriority="65" w:unhideWhenUsed="0"/>
-    <w:lsdException w:name="Revision" w:unhideWhenUsed="0"/>
-    <w:lsdException w:name="List Paragraph" w:semiHidden="0" w:uiPriority="34" w:unhideWhenUsed="0" w:qFormat="1"/>
-    <w:lsdException w:name="Quote" w:semiHidden="0" w:uiPriority="29" w:unhideWhenUsed="0" w:qFormat="1"/>
-    <w:lsdException w:name="Intense Quote" w:semiHidden="0" w:uiPriority="30" w:unhideWhenUsed="0" w:qFormat="1"/>
-    <w:lsdException w:name="Medium List 2 Accent 1" w:semiHidden="0" w:uiPriority="66" w:unhideWhenUsed="0"/>
-    <w:lsdException w:name="Medium Grid 1 Accent 1" w:semiHidden="0" w:uiPriority="67" w:unhideWhenUsed="0"/>
-    <w:lsdException w:name="Medium Grid 2 Accent 1" w:semiHidden="0" w:uiPriority="68" w:unhideWhenUsed="0"/>
-    <w:lsdException w:name="Medium Grid 3 Accent 1" w:semiHidden="0" w:uiPriority="69" w:unhideWhenUsed="0"/>
-    <w:lsdException w:name="Dark List Accent 1" w:semiHidden="0" w:uiPriority="70" w:unhideWhenUsed="0"/>
-    <w:lsdException w:name="Colorful Shading Accent 1" w:semiHidden="0" w:uiPriority="71" w:unhideWhenUsed="0"/>
-    <w:lsdException w:name="Colorful List Accent 1" w:semiHidden="0" w:uiPriority="72" w:unhideWhenUsed="0"/>
-    <w:lsdException w:name="Colorful Grid Accent 1" w:semiHidden="0" w:uiPriority="73" w:unhideWhenUsed="0"/>
-    <w:lsdException w:name="Light Shading Accent 2" w:semiHidden="0" w:uiPriority="60" w:unhideWhenUsed="0"/>
-    <w:lsdException w:name="Light List Accent 2" w:semiHidden="0" w:uiPriority="61" w:unhideWhenUsed="0"/>
-    <w:lsdException w:name="Light Grid Accent 2" w:semiHidden="0" w:uiPriority="62" w:unhideWhenUsed="0"/>
-    <w:lsdException w:name="Medium Shading 1 Accent 2" w:semiHidden="0" w:uiPriority="63" w:unhideWhenUsed="0"/>
-    <w:lsdException w:name="Medium Shading 2 Accent 2" w:semiHidden="0" w:uiPriority="64" w:unhideWhenUsed="0"/>
-    <w:lsdException w:name="Medium List 1 Accent 2" w:semiHidden="0" w:uiPriority="65" w:unhideWhenUsed="0"/>
-    <w:lsdException w:name="Medium List 2 Accent 2" w:semiHidden="0" w:uiPriority="66" w:unhideWhenUsed="0"/>
-    <w:lsdException w:name="Medium Grid 1 Accent 2" w:semiHidden="0" w:uiPriority="67" w:unhideWhenUsed="0"/>
-    <w:lsdException w:name="Medium Grid 2 Accent 2" w:semiHidden="0" w:uiPriority="68" w:unhideWhenUsed="0"/>
-    <w:lsdException w:name="Medium Grid 3 Accent 2" w:semiHidden="0" w:uiPriority="69" w:unhideWhenUsed="0"/>
-    <w:lsdException w:name="Dark List Accent 2" w:semiHidden="0" w:uiPriority="70" w:unhideWhenUsed="0"/>
-    <w:lsdException w:name="Colorful Shading Accent 2" w:semiHidden="0" w:uiPriority="71" w:unhideWhenUsed="0"/>
-    <w:lsdException w:name="Colorful List Accent 2" w:semiHidden="0" w:uiPriority="72" w:unhideWhenUsed="0"/>
-    <w:lsdException w:name="Colorful Grid Accent 2" w:semiHidden="0" w:uiPriority="73" w:unhideWhenUsed="0"/>
-    <w:lsdException w:name="Light Shading Accent 3" w:semiHidden="0" w:uiPriority="60" w:unhideWhenUsed="0"/>
-    <w:lsdException w:name="Light List Accent 3" w:semiHidden="0" w:uiPriority="61" w:unhideWhenUsed="0"/>
-    <w:lsdException w:name="Light Grid Accent 3" w:semiHidden="0" w:uiPriority="62" w:unhideWhenUsed="0"/>
-    <w:lsdException w:name="Medium Shading 1 Accent 3" w:semiHidden="0" w:uiPriority="63" w:unhideWhenUsed="0"/>
-    <w:lsdException w:name="Medium Shading 2 Accent 3" w:semiHidden="0" w:uiPriority="64" w:unhideWhenUsed="0"/>
-    <w:lsdException w:name="Medium List 1 Accent 3" w:semiHidden="0" w:uiPriority="65" w:unhideWhenUsed="0"/>
-    <w:lsdException w:name="Medium List 2 Accent 3" w:semiHidden="0" w:uiPriority="66" w:unhideWhenUsed="0"/>
-    <w:lsdException w:name="Medium Grid 1 Accent 3" w:semiHidden="0" w:uiPriority="67" w:unhideWhenUsed="0"/>
-    <w:lsdException w:name="Medium Grid 2 Accent 3" w:semiHidden="0" w:uiPriority="68" w:unhideWhenUsed="0"/>
-    <w:lsdException w:name="Medium Grid 3 Accent 3" w:semiHidden="0" w:uiPriority="69" w:unhideWhenUsed="0"/>
-    <w:lsdException w:name="Dark List Accent 3" w:semiHidden="0" w:uiPriority="70" w:unhideWhenUsed="0"/>
-    <w:lsdException w:name="Colorful Shading Accent 3" w:semiHidden="0" w:uiPriority="71" w:unhideWhenUsed="0"/>
-    <w:lsdException w:name="Colorful List Accent 3" w:semiHidden="0" w:uiPriority="72" w:unhideWhenUsed="0"/>
-    <w:lsdException w:name="Colorful Grid Accent 3" w:semiHidden="0" w:uiPriority="73" w:unhideWhenUsed="0"/>
-    <w:lsdException w:name="Light Shading Accent 4" w:semiHidden="0" w:uiPriority="60" w:unhideWhenUsed="0"/>
-    <w:lsdException w:name="Light List Accent 4" w:semiHidden="0" w:uiPriority="61" w:unhideWhenUsed="0"/>
-    <w:lsdException w:name="Light Grid Accent 4" w:semiHidden="0" w:uiPriority="62" w:unhideWhenUsed="0"/>
-    <w:lsdException w:name="Medium Shading 1 Accent 4" w:semiHidden="0" w:uiPriority="63" w:unhideWhenUsed="0"/>
-    <w:lsdException w:name="Medium Shading 2 Accent 4" w:semiHidden="0" w:uiPriority="64" w:unhideWhenUsed="0"/>
-    <w:lsdException w:name="Medium List 1 Accent 4" w:semiHidden="0" w:uiPriority="65" w:unhideWhenUsed="0"/>
-    <w:lsdException w:name="Medium List 2 Accent 4" w:semiHidden="0" w:uiPriority="66" w:unhideWhenUsed="0"/>
-    <w:lsdException w:name="Medium Grid 1 Accent 4" w:semiHidden="0" w:uiPriority="67" w:unhideWhenUsed="0"/>
-    <w:lsdException w:name="Medium Grid 2 Accent 4" w:semiHidden="0" w:uiPriority="68" w:unhideWhenUsed="0"/>
-    <w:lsdException w:name="Medium Grid 3 Accent 4" w:semiHidden="0" w:uiPriority="69" w:unhideWhenUsed="0"/>
-    <w:lsdException w:name="Dark List Accent 4" w:semiHidden="0" w:uiPriority="70" w:unhideWhenUsed="0"/>
-    <w:lsdException w:name="Colorful Shading Accent 4" w:semiHidden="0" w:uiPriority="71" w:unhideWhenUsed="0"/>
-    <w:lsdException w:name="Colorful List Accent 4" w:semiHidden="0" w:uiPriority="72" w:unhideWhenUsed="0"/>
-    <w:lsdException w:name="Colorful Grid Accent 4" w:semiHidden="0" w:uiPriority="73" w:unhideWhenUsed="0"/>
-    <w:lsdException w:name="Light Shading Accent 5" w:semiHidden="0" w:uiPriority="60" w:unhideWhenUsed="0"/>
-    <w:lsdException w:name="Light List Accent 5" w:semiHidden="0" w:uiPriority="61" w:unhideWhenUsed="0"/>
-    <w:lsdException w:name="Light Grid Accent 5" w:semiHidden="0" w:uiPriority="62" w:unhideWhenUsed="0"/>
-    <w:lsdException w:name="Medium Shading 1 Accent 5" w:semiHidden="0" w:uiPriority="63" w:unhideWhenUsed="0"/>
-    <w:lsdException w:name="Medium Shading 2 Accent 5" w:semiHidden="0" w:uiPriority="64" w:unhideWhenUsed="0"/>
-    <w:lsdException w:name="Medium List 1 Accent 5" w:semiHidden="0" w:uiPriority="65" w:unhideWhenUsed="0"/>
-    <w:lsdException w:name="Medium List 2 Accent 5" w:semiHidden="0" w:uiPriority="66" w:unhideWhenUsed="0"/>
-    <w:lsdException w:name="Medium Grid 1 Accent 5" w:semiHidden="0" w:uiPriority="67" w:unhideWhenUsed="0"/>
-    <w:lsdException w:name="Medium Grid 2 Accent 5" w:semiHidden="0" w:uiPriority="68" w:unhideWhenUsed="0"/>
-    <w:lsdException w:name="Medium Grid 3 Accent 5" w:semiHidden="0" w:uiPriority="69" w:unhideWhenUsed="0"/>
-    <w:lsdException w:name="Dark List Accent 5" w:semiHidden="0" w:uiPriority="70" w:unhideWhenUsed="0"/>
-    <w:lsdException w:name="Colorful Shading Accent 5" w:semiHidden="0" w:uiPriority="71" w:unhideWhenUsed="0"/>
-    <w:lsdException w:name="Colorful List Accent 5" w:semiHidden="0" w:uiPriority="72" w:unhideWhenUsed="0"/>
-    <w:lsdException w:name="Colorful Grid Accent 5" w:semiHidden="0" w:uiPriority="73" w:unhideWhenUsed="0"/>
-    <w:lsdException w:name="Light Shading Accent 6" w:semiHidden="0" w:uiPriority="60" w:unhideWhenUsed="0"/>
-    <w:lsdException w:name="Light List Accent 6" w:semiHidden="0" w:uiPriority="61" w:unhideWhenUsed="0"/>
-    <w:lsdException w:name="Light Grid Accent 6" w:semiHidden="0" w:uiPriority="62" w:unhideWhenUsed="0"/>
-    <w:lsdException w:name="Medium Shading 1 Accent 6" w:semiHidden="0" w:uiPriority="63" w:unhideWhenUsed="0"/>
-    <w:lsdException w:name="Medium Shading 2 Accent 6" w:semiHidden="0" w:uiPriority="64" w:unhideWhenUsed="0"/>
-    <w:lsdException w:name="Medium List 1 Accent 6" w:semiHidden="0" w:uiPriority="65" w:unhideWhenUsed="0"/>
-    <w:lsdException w:name="Medium List 2 Accent 6" w:semiHidden="0" w:uiPriority="66" w:unhideWhenUsed="0"/>
-    <w:lsdException w:name="Medium Grid 1 Accent 6" w:semiHidden="0" w:uiPriority="67" w:unhideWhenUsed="0"/>
-    <w:lsdException w:name="Medium Grid 2 Accent 6" w:semiHidden="0" w:uiPriority="68" w:unhideWhenUsed="0"/>
-    <w:lsdException w:name="Medium Grid 3 Accent 6" w:semiHidden="0" w:uiPriority="69" w:unhideWhenUsed="0"/>
-    <w:lsdException w:name="Dark List Accent 6" w:semiHidden="0" w:uiPriority="70" w:unhideWhenUsed="0"/>
-    <w:lsdException w:name="Colorful Shading Accent 6" w:semiHidden="0" w:uiPriority="71" w:unhideWhenUsed="0"/>
+    <w:lsdException w:name="Note Level 2" w:semiHidden="0" w:unhideWhenUsed="0" w:qFormat="1"/>
+    <w:lsdException w:name="Note Level 3" w:semiHidden="0" w:unhideWhenUsed="0"/>
+    <w:lsdException w:name="Note Level 4" w:semiHidden="0" w:unhideWhenUsed="0"/>
+    <w:lsdException w:name="Note Level 5" w:semiHidden="0" w:unhideWhenUsed="0"/>
+    <w:lsdException w:name="Note Level 6" w:semiHidden="0" w:unhideWhenUsed="0"/>
+    <w:lsdException w:name="Note Level 7" w:semiHidden="0" w:unhideWhenUsed="0"/>
+    <w:lsdException w:name="Note Level 8" w:semiHidden="0" w:unhideWhenUsed="0"/>
+    <w:lsdException w:name="Note Level 9" w:semiHidden="0" w:unhideWhenUsed="0"/>
+    <w:lsdException w:name="Placeholder Text" w:semiHidden="0" w:uiPriority="67" w:unhideWhenUsed="0"/>
+    <w:lsdException w:name="No Spacing" w:semiHidden="0" w:uiPriority="68" w:unhideWhenUsed="0"/>
+    <w:lsdException w:name="Light Shading" w:semiHidden="0" w:uiPriority="69" w:unhideWhenUsed="0"/>
+    <w:lsdException w:name="Light List" w:semiHidden="0" w:uiPriority="70" w:unhideWhenUsed="0"/>
+    <w:lsdException w:name="Light Grid" w:semiHidden="0" w:uiPriority="71" w:unhideWhenUsed="0"/>
+    <w:lsdException w:name="Medium Shading 1" w:semiHidden="0" w:uiPriority="72" w:unhideWhenUsed="0"/>
+    <w:lsdException w:name="Medium Shading 2" w:semiHidden="0" w:uiPriority="73" w:unhideWhenUsed="0"/>
+    <w:lsdException w:name="Medium List 1" w:semiHidden="0" w:uiPriority="60" w:unhideWhenUsed="0"/>
+    <w:lsdException w:name="Medium List 2" w:semiHidden="0" w:uiPriority="61" w:unhideWhenUsed="0"/>
+    <w:lsdException w:name="Medium Grid 1" w:semiHidden="0" w:uiPriority="62" w:unhideWhenUsed="0"/>
+    <w:lsdException w:name="Medium Grid 2" w:semiHidden="0" w:uiPriority="63" w:unhideWhenUsed="0"/>
+    <w:lsdException w:name="Medium Grid 3" w:semiHidden="0" w:uiPriority="64" w:unhideWhenUsed="0"/>
+    <w:lsdException w:name="Dark List" w:semiHidden="0" w:uiPriority="65" w:unhideWhenUsed="0"/>
+    <w:lsdException w:name="Colorful Shading" w:unhideWhenUsed="0"/>
+    <w:lsdException w:name="Colorful List" w:semiHidden="0" w:uiPriority="34" w:unhideWhenUsed="0" w:qFormat="1"/>
+    <w:lsdException w:name="Colorful Grid" w:semiHidden="0" w:uiPriority="29" w:unhideWhenUsed="0" w:qFormat="1"/>
+    <w:lsdException w:name="Light Shading Accent 1" w:semiHidden="0" w:uiPriority="30" w:unhideWhenUsed="0" w:qFormat="1"/>
+    <w:lsdException w:name="Light List Accent 1" w:semiHidden="0" w:uiPriority="66" w:unhideWhenUsed="0"/>
+    <w:lsdException w:name="Light Grid Accent 1" w:semiHidden="0" w:uiPriority="67" w:unhideWhenUsed="0"/>
+    <w:lsdException w:name="Medium Shading 1 Accent 1" w:semiHidden="0" w:uiPriority="68" w:unhideWhenUsed="0"/>
+    <w:lsdException w:name="Medium Shading 2 Accent 1" w:semiHidden="0" w:uiPriority="69" w:unhideWhenUsed="0"/>
+    <w:lsdException w:name="Medium List 1 Accent 1" w:semiHidden="0" w:uiPriority="70" w:unhideWhenUsed="0"/>
+    <w:lsdException w:name="Revision" w:semiHidden="0" w:uiPriority="71" w:unhideWhenUsed="0"/>
+    <w:lsdException w:name="List Paragraph" w:semiHidden="0" w:uiPriority="72" w:unhideWhenUsed="0"/>
+    <w:lsdException w:name="Quote" w:semiHidden="0" w:uiPriority="73" w:unhideWhenUsed="0"/>
+    <w:lsdException w:name="Intense Quote" w:semiHidden="0" w:uiPriority="60" w:unhideWhenUsed="0"/>
+    <w:lsdException w:name="Medium List 2 Accent 1" w:semiHidden="0" w:uiPriority="61" w:unhideWhenUsed="0"/>
+    <w:lsdException w:name="Medium Grid 1 Accent 1" w:semiHidden="0" w:uiPriority="62" w:unhideWhenUsed="0"/>
+    <w:lsdException w:name="Medium Grid 2 Accent 1" w:semiHidden="0" w:uiPriority="63" w:unhideWhenUsed="0"/>
+    <w:lsdException w:name="Medium Grid 3 Accent 1" w:semiHidden="0" w:uiPriority="64" w:unhideWhenUsed="0"/>
+    <w:lsdException w:name="Dark List Accent 1" w:semiHidden="0" w:uiPriority="65" w:unhideWhenUsed="0"/>
+    <w:lsdException w:name="Colorful Shading Accent 1" w:semiHidden="0" w:uiPriority="66" w:unhideWhenUsed="0"/>
+    <w:lsdException w:name="Colorful List Accent 1" w:semiHidden="0" w:uiPriority="67" w:unhideWhenUsed="0"/>
+    <w:lsdException w:name="Colorful Grid Accent 1" w:semiHidden="0" w:uiPriority="68" w:unhideWhenUsed="0"/>
+    <w:lsdException w:name="Light Shading Accent 2" w:semiHidden="0" w:uiPriority="69" w:unhideWhenUsed="0"/>
+    <w:lsdException w:name="Light List Accent 2" w:semiHidden="0" w:uiPriority="70" w:unhideWhenUsed="0"/>
+    <w:lsdException w:name="Light Grid Accent 2" w:semiHidden="0" w:uiPriority="71" w:unhideWhenUsed="0"/>
+    <w:lsdException w:name="Medium Shading 1 Accent 2" w:semiHidden="0" w:uiPriority="72" w:unhideWhenUsed="0"/>
+    <w:lsdException w:name="Medium Shading 2 Accent 2" w:semiHidden="0" w:uiPriority="73" w:unhideWhenUsed="0"/>
+    <w:lsdException w:name="Medium List 1 Accent 2" w:semiHidden="0" w:uiPriority="60" w:unhideWhenUsed="0"/>
+    <w:lsdException w:name="Medium List 2 Accent 2" w:semiHidden="0" w:uiPriority="61" w:unhideWhenUsed="0"/>
+    <w:lsdException w:name="Medium Grid 1 Accent 2" w:semiHidden="0" w:uiPriority="62" w:unhideWhenUsed="0"/>
+    <w:lsdException w:name="Medium Grid 2 Accent 2" w:semiHidden="0" w:uiPriority="63" w:unhideWhenUsed="0"/>
+    <w:lsdException w:name="Medium Grid 3 Accent 2" w:semiHidden="0" w:uiPriority="64" w:unhideWhenUsed="0"/>
+    <w:lsdException w:name="Dark List Accent 2" w:semiHidden="0" w:uiPriority="65" w:unhideWhenUsed="0"/>
+    <w:lsdException w:name="Colorful Shading Accent 2" w:semiHidden="0" w:uiPriority="66" w:unhideWhenUsed="0"/>
+    <w:lsdException w:name="Colorful List Accent 2" w:semiHidden="0" w:uiPriority="67" w:unhideWhenUsed="0"/>
+    <w:lsdException w:name="Colorful Grid Accent 2" w:semiHidden="0" w:uiPriority="68" w:unhideWhenUsed="0"/>
+    <w:lsdException w:name="Light Shading Accent 3" w:semiHidden="0" w:uiPriority="69" w:unhideWhenUsed="0"/>
+    <w:lsdException w:name="Light List Accent 3" w:semiHidden="0" w:uiPriority="70" w:unhideWhenUsed="0"/>
+    <w:lsdException w:name="Light Grid Accent 3" w:semiHidden="0" w:uiPriority="71" w:unhideWhenUsed="0"/>
+    <w:lsdException w:name="Medium Shading 1 Accent 3" w:semiHidden="0" w:uiPriority="72" w:unhideWhenUsed="0"/>
+    <w:lsdException w:name="Medium Shading 2 Accent 3" w:semiHidden="0" w:uiPriority="73" w:unhideWhenUsed="0"/>
+    <w:lsdException w:name="Medium List 1 Accent 3" w:semiHidden="0" w:uiPriority="60" w:unhideWhenUsed="0"/>
+    <w:lsdException w:name="Medium List 2 Accent 3" w:semiHidden="0" w:uiPriority="61" w:unhideWhenUsed="0"/>
+    <w:lsdException w:name="Medium Grid 1 Accent 3" w:semiHidden="0" w:uiPriority="62" w:unhideWhenUsed="0"/>
+    <w:lsdException w:name="Medium Grid 2 Accent 3" w:semiHidden="0" w:uiPriority="63" w:unhideWhenUsed="0"/>
+    <w:lsdException w:name="Medium Grid 3 Accent 3" w:semiHidden="0" w:uiPriority="64" w:unhideWhenUsed="0"/>
+    <w:lsdException w:name="Dark List Accent 3" w:semiHidden="0" w:uiPriority="65" w:unhideWhenUsed="0"/>
+    <w:lsdException w:name="Colorful Shading Accent 3" w:semiHidden="0" w:uiPriority="66" w:unhideWhenUsed="0"/>
+    <w:lsdException w:name="Colorful List Accent 3" w:semiHidden="0" w:uiPriority="67" w:unhideWhenUsed="0"/>
+    <w:lsdException w:name="Colorful Grid Accent 3" w:semiHidden="0" w:uiPriority="68" w:unhideWhenUsed="0"/>
+    <w:lsdException w:name="Light Shading Accent 4" w:semiHidden="0" w:uiPriority="69" w:unhideWhenUsed="0"/>
+    <w:lsdException w:name="Light List Accent 4" w:semiHidden="0" w:uiPriority="70" w:unhideWhenUsed="0"/>
+    <w:lsdException w:name="Light Grid Accent 4" w:semiHidden="0" w:uiPriority="71" w:unhideWhenUsed="0"/>
+    <w:lsdException w:name="Medium Shading 1 Accent 4" w:semiHidden="0" w:uiPriority="72" w:unhideWhenUsed="0"/>
+    <w:lsdException w:name="Medium Shading 2 Accent 4" w:semiHidden="0" w:uiPriority="73" w:unhideWhenUsed="0"/>
+    <w:lsdException w:name="Medium List 1 Accent 4" w:semiHidden="0" w:uiPriority="60" w:unhideWhenUsed="0"/>
+    <w:lsdException w:name="Medium List 2 Accent 4" w:semiHidden="0" w:uiPriority="61" w:unhideWhenUsed="0"/>
+    <w:lsdException w:name="Medium Grid 1 Accent 4" w:semiHidden="0" w:uiPriority="62" w:unhideWhenUsed="0"/>
+    <w:lsdException w:name="Medium Grid 2 Accent 4" w:semiHidden="0" w:uiPriority="63" w:unhideWhenUsed="0"/>
+    <w:lsdException w:name="Medium Grid 3 Accent 4" w:semiHidden="0" w:uiPriority="64" w:unhideWhenUsed="0"/>
+    <w:lsdException w:name="Dark List Accent 4" w:semiHidden="0" w:uiPriority="65" w:unhideWhenUsed="0"/>
+    <w:lsdException w:name="Colorful Shading Accent 4" w:semiHidden="0" w:uiPriority="66" w:unhideWhenUsed="0"/>
+    <w:lsdException w:name="Colorful List Accent 4" w:semiHidden="0" w:uiPriority="67" w:unhideWhenUsed="0"/>
+    <w:lsdException w:name="Colorful Grid Accent 4" w:semiHidden="0" w:uiPriority="68" w:unhideWhenUsed="0"/>
+    <w:lsdException w:name="Light Shading Accent 5" w:semiHidden="0" w:uiPriority="69" w:unhideWhenUsed="0"/>
+    <w:lsdException w:name="Light List Accent 5" w:semiHidden="0" w:uiPriority="70" w:unhideWhenUsed="0"/>
+    <w:lsdException w:name="Light Grid Accent 5" w:semiHidden="0" w:uiPriority="71" w:unhideWhenUsed="0"/>
+    <w:lsdException w:name="Medium Shading 1 Accent 5" w:semiHidden="0" w:uiPriority="72" w:unhideWhenUsed="0"/>
+    <w:lsdException w:name="Medium Shading 2 Accent 5" w:semiHidden="0" w:uiPriority="73" w:unhideWhenUsed="0"/>
+    <w:lsdException w:name="Medium List 1 Accent 5" w:semiHidden="0" w:uiPriority="60" w:unhideWhenUsed="0"/>
+    <w:lsdException w:name="Medium List 2 Accent 5" w:semiHidden="0" w:uiPriority="61" w:unhideWhenUsed="0"/>
+    <w:lsdException w:name="Medium Grid 1 Accent 5" w:semiHidden="0" w:uiPriority="62" w:unhideWhenUsed="0"/>
+    <w:lsdException w:name="Medium Grid 2 Accent 5" w:semiHidden="0" w:uiPriority="63" w:unhideWhenUsed="0"/>
+    <w:lsdException w:name="Medium Grid 3 Accent 5" w:semiHidden="0" w:uiPriority="64" w:unhideWhenUsed="0"/>
+    <w:lsdException w:name="Dark List Accent 5" w:semiHidden="0" w:uiPriority="65" w:unhideWhenUsed="0"/>
+    <w:lsdException w:name="Colorful Shading Accent 5" w:semiHidden="0" w:uiPriority="66" w:unhideWhenUsed="0"/>
+    <w:lsdException w:name="Colorful List Accent 5" w:semiHidden="0" w:uiPriority="67" w:unhideWhenUsed="0"/>
+    <w:lsdException w:name="Colorful Grid Accent 5" w:semiHidden="0" w:uiPriority="68" w:unhideWhenUsed="0"/>
+    <w:lsdException w:name="Light Shading Accent 6" w:semiHidden="0" w:uiPriority="69" w:unhideWhenUsed="0"/>
+    <w:lsdException w:name="Light List Accent 6" w:semiHidden="0" w:uiPriority="70" w:unhideWhenUsed="0"/>
+    <w:lsdException w:name="Light Grid Accent 6" w:semiHidden="0" w:uiPriority="71" w:unhideWhenUsed="0"/>
+    <w:lsdException w:name="Medium Shading 1 Accent 6" w:semiHidden="0" w:uiPriority="72" w:unhideWhenUsed="0"/>
+    <w:lsdException w:name="Medium Shading 2 Accent 6" w:semiHidden="0" w:uiPriority="73" w:unhideWhenUsed="0"/>
+    <w:lsdException w:name="Medium List 1 Accent 6" w:semiHidden="0" w:uiPriority="19" w:unhideWhenUsed="0" w:qFormat="1"/>
+    <w:lsdException w:name="Medium List 2 Accent 6" w:semiHidden="0" w:uiPriority="21" w:unhideWhenUsed="0" w:qFormat="1"/>
+    <w:lsdException w:name="Medium Grid 1 Accent 6" w:semiHidden="0" w:uiPriority="31" w:unhideWhenUsed="0" w:qFormat="1"/>
+    <w:lsdException w:name="Medium Grid 2 Accent 6" w:semiHidden="0" w:uiPriority="32" w:unhideWhenUsed="0" w:qFormat="1"/>
+    <w:lsdException w:name="Medium Grid 3 Accent 6" w:semiHidden="0" w:uiPriority="33" w:unhideWhenUsed="0" w:qFormat="1"/>
+    <w:lsdException w:name="Dark List Accent 6" w:uiPriority="37"/>
+    <w:lsdException w:name="Colorful Shading Accent 6" w:uiPriority="39" w:qFormat="1"/>
     <w:lsdException w:name="Colorful List Accent 6" w:semiHidden="0" w:uiPriority="72" w:unhideWhenUsed="0"/>
     <w:lsdException w:name="Colorful Grid Accent 6" w:semiHidden="0" w:uiPriority="73" w:unhideWhenUsed="0"/>
     <w:lsdException w:name="Subtle Emphasis" w:semiHidden="0" w:uiPriority="19" w:unhideWhenUsed="0" w:qFormat="1"/>
@@ -25369,11 +24018,259 @@
   <w:style w:type="paragraph" w:default="1" w:styleId="Normal">
     <w:name w:val="Normal"/>
     <w:qFormat/>
+    <w:rsid w:val="00F571CB"/>
+    <w:rPr>
+      <w:rFonts w:ascii="Times New Roman" w:hAnsi="Times New Roman"/>
+      <w:sz w:val="24"/>
+      <w:szCs w:val="24"/>
+    </w:rPr>
+  </w:style>
+  <w:style w:type="paragraph" w:styleId="Heading1">
+    <w:name w:val="heading 1"/>
+    <w:basedOn w:val="Normal"/>
+    <w:next w:val="Normal"/>
+    <w:link w:val="Heading1Char"/>
+    <w:uiPriority w:val="9"/>
+    <w:qFormat/>
+    <w:rsid w:val="001E5822"/>
+    <w:pPr>
+      <w:keepNext/>
+      <w:keepLines/>
+      <w:numPr>
+        <w:numId w:val="4"/>
+      </w:numPr>
+      <w:spacing w:before="480"/>
+      <w:ind w:left="432"/>
+      <w:outlineLvl w:val="0"/>
+    </w:pPr>
+    <w:rPr>
+      <w:rFonts w:eastAsia="Times New Roman"/>
+      <w:b/>
+      <w:bCs/>
+      <w:szCs w:val="28"/>
+      <w:lang w:val="x-none" w:eastAsia="x-none"/>
+    </w:rPr>
+  </w:style>
+  <w:style w:type="paragraph" w:styleId="Heading2">
+    <w:name w:val="heading 2"/>
+    <w:basedOn w:val="Normal"/>
+    <w:next w:val="Normal"/>
+    <w:link w:val="Heading2Char"/>
+    <w:uiPriority w:val="9"/>
+    <w:qFormat/>
+    <w:rsid w:val="00D5450B"/>
+    <w:pPr>
+      <w:keepNext/>
+      <w:keepLines/>
+      <w:numPr>
+        <w:ilvl w:val="1"/>
+        <w:numId w:val="4"/>
+      </w:numPr>
+      <w:spacing w:before="200"/>
+      <w:ind w:left="426" w:hanging="435"/>
+      <w:outlineLvl w:val="1"/>
+    </w:pPr>
+    <w:rPr>
+      <w:rFonts w:eastAsia="Times New Roman"/>
+      <w:bCs/>
+      <w:szCs w:val="26"/>
+      <w:lang w:val="x-none" w:eastAsia="x-none"/>
+    </w:rPr>
+  </w:style>
+  <w:style w:type="paragraph" w:styleId="Heading3">
+    <w:name w:val="heading 3"/>
+    <w:basedOn w:val="Normal"/>
+    <w:next w:val="Normal"/>
+    <w:link w:val="Heading3Char"/>
+    <w:uiPriority w:val="9"/>
+    <w:qFormat/>
+    <w:rsid w:val="00C839A4"/>
+    <w:pPr>
+      <w:keepNext/>
+      <w:keepLines/>
+      <w:numPr>
+        <w:ilvl w:val="2"/>
+        <w:numId w:val="4"/>
+      </w:numPr>
+      <w:spacing w:before="200"/>
+      <w:outlineLvl w:val="2"/>
+    </w:pPr>
+    <w:rPr>
+      <w:rFonts w:eastAsia="Times New Roman"/>
+      <w:b/>
+      <w:bCs/>
+      <w:lang w:val="x-none" w:eastAsia="x-none"/>
+    </w:rPr>
+  </w:style>
+  <w:style w:type="paragraph" w:styleId="Heading4">
+    <w:name w:val="heading 4"/>
+    <w:basedOn w:val="Normal"/>
+    <w:next w:val="Normal"/>
+    <w:link w:val="Heading4Char"/>
+    <w:uiPriority w:val="9"/>
+    <w:qFormat/>
+    <w:rsid w:val="00034501"/>
+    <w:pPr>
+      <w:keepNext/>
+      <w:keepLines/>
+      <w:numPr>
+        <w:ilvl w:val="3"/>
+        <w:numId w:val="4"/>
+      </w:numPr>
+      <w:spacing w:before="200"/>
+      <w:outlineLvl w:val="3"/>
+    </w:pPr>
+    <w:rPr>
+      <w:rFonts w:ascii="Calibri" w:eastAsia="Times New Roman" w:hAnsi="Calibri"/>
+      <w:b/>
+      <w:bCs/>
+      <w:i/>
+      <w:iCs/>
+      <w:color w:val="4F81BD"/>
+      <w:sz w:val="20"/>
+      <w:szCs w:val="20"/>
+      <w:lang w:val="x-none" w:eastAsia="x-none"/>
+    </w:rPr>
+  </w:style>
+  <w:style w:type="paragraph" w:styleId="Heading5">
+    <w:name w:val="heading 5"/>
+    <w:basedOn w:val="Normal"/>
+    <w:next w:val="Normal"/>
+    <w:link w:val="Heading5Char"/>
+    <w:uiPriority w:val="9"/>
+    <w:qFormat/>
+    <w:rsid w:val="00034501"/>
+    <w:pPr>
+      <w:keepNext/>
+      <w:keepLines/>
+      <w:numPr>
+        <w:ilvl w:val="4"/>
+        <w:numId w:val="4"/>
+      </w:numPr>
+      <w:spacing w:before="200"/>
+      <w:outlineLvl w:val="4"/>
+    </w:pPr>
+    <w:rPr>
+      <w:rFonts w:ascii="Calibri" w:eastAsia="Times New Roman" w:hAnsi="Calibri"/>
+      <w:color w:val="243F60"/>
+      <w:sz w:val="20"/>
+      <w:szCs w:val="20"/>
+      <w:lang w:val="x-none" w:eastAsia="x-none"/>
+    </w:rPr>
+  </w:style>
+  <w:style w:type="paragraph" w:styleId="Heading6">
+    <w:name w:val="heading 6"/>
+    <w:basedOn w:val="Normal"/>
+    <w:next w:val="Normal"/>
+    <w:link w:val="Heading6Char"/>
+    <w:uiPriority w:val="9"/>
+    <w:qFormat/>
+    <w:rsid w:val="00034501"/>
+    <w:pPr>
+      <w:keepNext/>
+      <w:keepLines/>
+      <w:numPr>
+        <w:ilvl w:val="5"/>
+        <w:numId w:val="4"/>
+      </w:numPr>
+      <w:spacing w:before="200"/>
+      <w:outlineLvl w:val="5"/>
+    </w:pPr>
+    <w:rPr>
+      <w:rFonts w:ascii="Calibri" w:eastAsia="Times New Roman" w:hAnsi="Calibri"/>
+      <w:i/>
+      <w:iCs/>
+      <w:color w:val="243F60"/>
+      <w:sz w:val="20"/>
+      <w:szCs w:val="20"/>
+      <w:lang w:val="x-none" w:eastAsia="x-none"/>
+    </w:rPr>
+  </w:style>
+  <w:style w:type="paragraph" w:styleId="Heading7">
+    <w:name w:val="heading 7"/>
+    <w:basedOn w:val="Normal"/>
+    <w:next w:val="Normal"/>
+    <w:link w:val="Heading7Char"/>
+    <w:uiPriority w:val="9"/>
+    <w:qFormat/>
+    <w:rsid w:val="00034501"/>
+    <w:pPr>
+      <w:keepNext/>
+      <w:keepLines/>
+      <w:numPr>
+        <w:ilvl w:val="6"/>
+        <w:numId w:val="4"/>
+      </w:numPr>
+      <w:spacing w:before="200"/>
+      <w:outlineLvl w:val="6"/>
+    </w:pPr>
+    <w:rPr>
+      <w:rFonts w:ascii="Calibri" w:eastAsia="Times New Roman" w:hAnsi="Calibri"/>
+      <w:i/>
+      <w:iCs/>
+      <w:color w:val="404040"/>
+      <w:sz w:val="20"/>
+      <w:szCs w:val="20"/>
+      <w:lang w:val="x-none" w:eastAsia="x-none"/>
+    </w:rPr>
+  </w:style>
+  <w:style w:type="paragraph" w:styleId="Heading8">
+    <w:name w:val="heading 8"/>
+    <w:basedOn w:val="Normal"/>
+    <w:next w:val="Normal"/>
+    <w:link w:val="Heading8Char"/>
+    <w:uiPriority w:val="9"/>
+    <w:qFormat/>
+    <w:rsid w:val="00034501"/>
+    <w:pPr>
+      <w:keepNext/>
+      <w:keepLines/>
+      <w:numPr>
+        <w:ilvl w:val="7"/>
+        <w:numId w:val="4"/>
+      </w:numPr>
+      <w:spacing w:before="200"/>
+      <w:outlineLvl w:val="7"/>
+    </w:pPr>
+    <w:rPr>
+      <w:rFonts w:ascii="Calibri" w:eastAsia="Times New Roman" w:hAnsi="Calibri"/>
+      <w:color w:val="404040"/>
+      <w:sz w:val="20"/>
+      <w:szCs w:val="20"/>
+      <w:lang w:val="x-none" w:eastAsia="x-none"/>
+    </w:rPr>
+  </w:style>
+  <w:style w:type="paragraph" w:styleId="Heading9">
+    <w:name w:val="heading 9"/>
+    <w:basedOn w:val="Normal"/>
+    <w:next w:val="Normal"/>
+    <w:link w:val="Heading9Char"/>
+    <w:uiPriority w:val="9"/>
+    <w:qFormat/>
+    <w:rsid w:val="00034501"/>
+    <w:pPr>
+      <w:keepNext/>
+      <w:keepLines/>
+      <w:numPr>
+        <w:ilvl w:val="8"/>
+        <w:numId w:val="4"/>
+      </w:numPr>
+      <w:spacing w:before="200"/>
+      <w:outlineLvl w:val="8"/>
+    </w:pPr>
+    <w:rPr>
+      <w:rFonts w:ascii="Calibri" w:eastAsia="Times New Roman" w:hAnsi="Calibri"/>
+      <w:i/>
+      <w:iCs/>
+      <w:color w:val="404040"/>
+      <w:sz w:val="20"/>
+      <w:szCs w:val="20"/>
+      <w:lang w:val="x-none" w:eastAsia="x-none"/>
+    </w:rPr>
   </w:style>
   <w:style w:type="character" w:default="1" w:styleId="DefaultParagraphFont">
     <w:name w:val="Default Paragraph Font"/>
     <w:uiPriority w:val="1"/>
-    <w:semiHidden/>
     <w:unhideWhenUsed/>
   </w:style>
   <w:style w:type="table" w:default="1" w:styleId="TableNormal">
@@ -25396,6 +24293,645 @@
     <w:uiPriority w:val="99"/>
     <w:semiHidden/>
     <w:unhideWhenUsed/>
+  </w:style>
+  <w:style w:type="paragraph" w:styleId="Header">
+    <w:name w:val="header"/>
+    <w:basedOn w:val="Normal"/>
+    <w:link w:val="HeaderChar"/>
+    <w:uiPriority w:val="99"/>
+    <w:unhideWhenUsed/>
+    <w:rsid w:val="000D7752"/>
+    <w:pPr>
+      <w:tabs>
+        <w:tab w:val="center" w:pos="4320"/>
+        <w:tab w:val="right" w:pos="8640"/>
+      </w:tabs>
+    </w:pPr>
+  </w:style>
+  <w:style w:type="character" w:customStyle="1" w:styleId="HeaderChar">
+    <w:name w:val="Header Char"/>
+    <w:basedOn w:val="DefaultParagraphFont"/>
+    <w:link w:val="Header"/>
+    <w:uiPriority w:val="99"/>
+    <w:rsid w:val="000D7752"/>
+  </w:style>
+  <w:style w:type="paragraph" w:styleId="Footer">
+    <w:name w:val="footer"/>
+    <w:basedOn w:val="Normal"/>
+    <w:link w:val="FooterChar"/>
+    <w:unhideWhenUsed/>
+    <w:rsid w:val="000D7752"/>
+    <w:pPr>
+      <w:tabs>
+        <w:tab w:val="center" w:pos="4320"/>
+        <w:tab w:val="right" w:pos="8640"/>
+      </w:tabs>
+    </w:pPr>
+  </w:style>
+  <w:style w:type="character" w:customStyle="1" w:styleId="FooterChar">
+    <w:name w:val="Footer Char"/>
+    <w:basedOn w:val="DefaultParagraphFont"/>
+    <w:link w:val="Footer"/>
+    <w:rsid w:val="000D7752"/>
+  </w:style>
+  <w:style w:type="character" w:styleId="PageNumber">
+    <w:name w:val="page number"/>
+    <w:basedOn w:val="DefaultParagraphFont"/>
+    <w:unhideWhenUsed/>
+    <w:rsid w:val="000D7752"/>
+  </w:style>
+  <w:style w:type="character" w:styleId="Hyperlink">
+    <w:name w:val="Hyperlink"/>
+    <w:uiPriority w:val="99"/>
+    <w:rsid w:val="000D7752"/>
+    <w:rPr>
+      <w:color w:val="0000FF"/>
+      <w:u w:val="single"/>
+    </w:rPr>
+  </w:style>
+  <w:style w:type="paragraph" w:customStyle="1" w:styleId="ColorfulList-Accent11">
+    <w:name w:val="Colorful List - Accent 11"/>
+    <w:basedOn w:val="Normal"/>
+    <w:link w:val="ListaColorida-nfase1Char"/>
+    <w:uiPriority w:val="34"/>
+    <w:rsid w:val="000D7752"/>
+    <w:pPr>
+      <w:ind w:left="720"/>
+      <w:contextualSpacing/>
+    </w:pPr>
+  </w:style>
+  <w:style w:type="numbering" w:styleId="111111">
+    <w:name w:val="Outline List 2"/>
+    <w:basedOn w:val="NoList"/>
+    <w:uiPriority w:val="99"/>
+    <w:semiHidden/>
+    <w:unhideWhenUsed/>
+    <w:rsid w:val="00CF6E8C"/>
+    <w:pPr>
+      <w:numPr>
+        <w:numId w:val="2"/>
+      </w:numPr>
+    </w:pPr>
+  </w:style>
+  <w:style w:type="character" w:customStyle="1" w:styleId="Heading1Char">
+    <w:name w:val="Heading 1 Char"/>
+    <w:link w:val="Heading1"/>
+    <w:uiPriority w:val="9"/>
+    <w:rsid w:val="001E5822"/>
+    <w:rPr>
+      <w:rFonts w:ascii="Times New Roman" w:eastAsia="Times New Roman" w:hAnsi="Times New Roman"/>
+      <w:b/>
+      <w:bCs/>
+      <w:sz w:val="24"/>
+      <w:szCs w:val="28"/>
+    </w:rPr>
+  </w:style>
+  <w:style w:type="character" w:customStyle="1" w:styleId="Heading2Char">
+    <w:name w:val="Heading 2 Char"/>
+    <w:link w:val="Heading2"/>
+    <w:uiPriority w:val="9"/>
+    <w:rsid w:val="00D5450B"/>
+    <w:rPr>
+      <w:rFonts w:ascii="Times New Roman" w:eastAsia="Times New Roman" w:hAnsi="Times New Roman"/>
+      <w:bCs/>
+      <w:sz w:val="24"/>
+      <w:szCs w:val="26"/>
+    </w:rPr>
+  </w:style>
+  <w:style w:type="character" w:customStyle="1" w:styleId="Heading3Char">
+    <w:name w:val="Heading 3 Char"/>
+    <w:link w:val="Heading3"/>
+    <w:uiPriority w:val="9"/>
+    <w:rsid w:val="00C839A4"/>
+    <w:rPr>
+      <w:rFonts w:ascii="Times New Roman" w:eastAsia="Times New Roman" w:hAnsi="Times New Roman"/>
+      <w:b/>
+      <w:bCs/>
+      <w:sz w:val="24"/>
+      <w:szCs w:val="24"/>
+    </w:rPr>
+  </w:style>
+  <w:style w:type="character" w:customStyle="1" w:styleId="Heading4Char">
+    <w:name w:val="Heading 4 Char"/>
+    <w:link w:val="Heading4"/>
+    <w:uiPriority w:val="9"/>
+    <w:semiHidden/>
+    <w:rsid w:val="00034501"/>
+    <w:rPr>
+      <w:rFonts w:ascii="Calibri" w:eastAsia="Times New Roman" w:hAnsi="Calibri"/>
+      <w:b/>
+      <w:bCs/>
+      <w:i/>
+      <w:iCs/>
+      <w:color w:val="4F81BD"/>
+    </w:rPr>
+  </w:style>
+  <w:style w:type="character" w:customStyle="1" w:styleId="Heading5Char">
+    <w:name w:val="Heading 5 Char"/>
+    <w:link w:val="Heading5"/>
+    <w:uiPriority w:val="9"/>
+    <w:semiHidden/>
+    <w:rsid w:val="00034501"/>
+    <w:rPr>
+      <w:rFonts w:ascii="Calibri" w:eastAsia="Times New Roman" w:hAnsi="Calibri"/>
+      <w:color w:val="243F60"/>
+    </w:rPr>
+  </w:style>
+  <w:style w:type="character" w:customStyle="1" w:styleId="Heading6Char">
+    <w:name w:val="Heading 6 Char"/>
+    <w:link w:val="Heading6"/>
+    <w:uiPriority w:val="9"/>
+    <w:semiHidden/>
+    <w:rsid w:val="00034501"/>
+    <w:rPr>
+      <w:rFonts w:ascii="Calibri" w:eastAsia="Times New Roman" w:hAnsi="Calibri"/>
+      <w:i/>
+      <w:iCs/>
+      <w:color w:val="243F60"/>
+    </w:rPr>
+  </w:style>
+  <w:style w:type="character" w:customStyle="1" w:styleId="Heading7Char">
+    <w:name w:val="Heading 7 Char"/>
+    <w:link w:val="Heading7"/>
+    <w:uiPriority w:val="9"/>
+    <w:semiHidden/>
+    <w:rsid w:val="00034501"/>
+    <w:rPr>
+      <w:rFonts w:ascii="Calibri" w:eastAsia="Times New Roman" w:hAnsi="Calibri"/>
+      <w:i/>
+      <w:iCs/>
+      <w:color w:val="404040"/>
+    </w:rPr>
+  </w:style>
+  <w:style w:type="character" w:customStyle="1" w:styleId="Heading8Char">
+    <w:name w:val="Heading 8 Char"/>
+    <w:link w:val="Heading8"/>
+    <w:uiPriority w:val="9"/>
+    <w:semiHidden/>
+    <w:rsid w:val="00034501"/>
+    <w:rPr>
+      <w:rFonts w:ascii="Calibri" w:eastAsia="Times New Roman" w:hAnsi="Calibri"/>
+      <w:color w:val="404040"/>
+    </w:rPr>
+  </w:style>
+  <w:style w:type="character" w:customStyle="1" w:styleId="Heading9Char">
+    <w:name w:val="Heading 9 Char"/>
+    <w:link w:val="Heading9"/>
+    <w:uiPriority w:val="9"/>
+    <w:semiHidden/>
+    <w:rsid w:val="00034501"/>
+    <w:rPr>
+      <w:rFonts w:ascii="Calibri" w:eastAsia="Times New Roman" w:hAnsi="Calibri"/>
+      <w:i/>
+      <w:iCs/>
+      <w:color w:val="404040"/>
+    </w:rPr>
+  </w:style>
+  <w:style w:type="paragraph" w:customStyle="1" w:styleId="GridTable3">
+    <w:name w:val="Grid Table 3"/>
+    <w:basedOn w:val="Heading1"/>
+    <w:next w:val="Normal"/>
+    <w:uiPriority w:val="39"/>
+    <w:semiHidden/>
+    <w:unhideWhenUsed/>
+    <w:qFormat/>
+    <w:rsid w:val="00C26F4A"/>
+    <w:pPr>
+      <w:numPr>
+        <w:numId w:val="0"/>
+      </w:numPr>
+      <w:spacing w:line="276" w:lineRule="auto"/>
+      <w:outlineLvl w:val="9"/>
+    </w:pPr>
+  </w:style>
+  <w:style w:type="paragraph" w:styleId="BalloonText">
+    <w:name w:val="Balloon Text"/>
+    <w:basedOn w:val="Normal"/>
+    <w:link w:val="BalloonTextChar"/>
+    <w:uiPriority w:val="99"/>
+    <w:semiHidden/>
+    <w:unhideWhenUsed/>
+    <w:rsid w:val="00C26F4A"/>
+    <w:rPr>
+      <w:rFonts w:ascii="Tahoma" w:hAnsi="Tahoma"/>
+      <w:sz w:val="16"/>
+      <w:szCs w:val="16"/>
+      <w:lang w:val="x-none" w:eastAsia="x-none"/>
+    </w:rPr>
+  </w:style>
+  <w:style w:type="character" w:customStyle="1" w:styleId="BalloonTextChar">
+    <w:name w:val="Balloon Text Char"/>
+    <w:link w:val="BalloonText"/>
+    <w:uiPriority w:val="99"/>
+    <w:semiHidden/>
+    <w:rsid w:val="00C26F4A"/>
+    <w:rPr>
+      <w:rFonts w:ascii="Tahoma" w:hAnsi="Tahoma" w:cs="Tahoma"/>
+      <w:sz w:val="16"/>
+      <w:szCs w:val="16"/>
+    </w:rPr>
+  </w:style>
+  <w:style w:type="paragraph" w:customStyle="1" w:styleId="TCCTitulo1">
+    <w:name w:val="TCCTitulo1"/>
+    <w:basedOn w:val="ColorfulList-Accent11"/>
+    <w:link w:val="TCCTitulo1Char"/>
+    <w:rsid w:val="00616B16"/>
+    <w:pPr>
+      <w:numPr>
+        <w:numId w:val="1"/>
+      </w:numPr>
+      <w:tabs>
+        <w:tab w:val="left" w:pos="426"/>
+      </w:tabs>
+      <w:suppressAutoHyphens/>
+      <w:spacing w:line="360" w:lineRule="auto"/>
+      <w:ind w:left="0" w:firstLine="0"/>
+    </w:pPr>
+    <w:rPr>
+      <w:b/>
+      <w:caps/>
+      <w:lang w:val="x-none" w:eastAsia="x-none"/>
+    </w:rPr>
+  </w:style>
+  <w:style w:type="paragraph" w:styleId="TOC1">
+    <w:name w:val="toc 1"/>
+    <w:basedOn w:val="Normal"/>
+    <w:next w:val="Normal"/>
+    <w:autoRedefine/>
+    <w:uiPriority w:val="39"/>
+    <w:unhideWhenUsed/>
+    <w:rsid w:val="0093441C"/>
+    <w:pPr>
+      <w:spacing w:after="100"/>
+    </w:pPr>
+    <w:rPr>
+      <w:b/>
+      <w:caps/>
+    </w:rPr>
+  </w:style>
+  <w:style w:type="paragraph" w:customStyle="1" w:styleId="TCCTitulo2">
+    <w:name w:val="TCCTitulo2"/>
+    <w:basedOn w:val="ColorfulList-Accent11"/>
+    <w:link w:val="TCCTitulo2Char"/>
+    <w:rsid w:val="00616B16"/>
+    <w:pPr>
+      <w:numPr>
+        <w:ilvl w:val="1"/>
+        <w:numId w:val="3"/>
+      </w:numPr>
+      <w:tabs>
+        <w:tab w:val="left" w:pos="426"/>
+      </w:tabs>
+      <w:suppressAutoHyphens/>
+      <w:spacing w:line="360" w:lineRule="auto"/>
+    </w:pPr>
+    <w:rPr>
+      <w:caps/>
+      <w:lang w:val="x-none" w:eastAsia="x-none"/>
+    </w:rPr>
+  </w:style>
+  <w:style w:type="character" w:customStyle="1" w:styleId="ListaColorida-nfase1Char">
+    <w:name w:val="Lista Colorida - Ênfase 1 Char"/>
+    <w:basedOn w:val="DefaultParagraphFont"/>
+    <w:link w:val="ColorfulList-Accent11"/>
+    <w:uiPriority w:val="34"/>
+    <w:rsid w:val="00C26F4A"/>
+  </w:style>
+  <w:style w:type="character" w:customStyle="1" w:styleId="TCCTitulo1Char">
+    <w:name w:val="TCCTitulo1 Char"/>
+    <w:link w:val="TCCTitulo1"/>
+    <w:rsid w:val="00616B16"/>
+    <w:rPr>
+      <w:rFonts w:ascii="Times New Roman" w:hAnsi="Times New Roman"/>
+      <w:b/>
+      <w:caps/>
+      <w:sz w:val="24"/>
+      <w:szCs w:val="24"/>
+    </w:rPr>
+  </w:style>
+  <w:style w:type="paragraph" w:styleId="TOC2">
+    <w:name w:val="toc 2"/>
+    <w:basedOn w:val="Normal"/>
+    <w:next w:val="Normal"/>
+    <w:autoRedefine/>
+    <w:uiPriority w:val="39"/>
+    <w:unhideWhenUsed/>
+    <w:rsid w:val="0093441C"/>
+    <w:pPr>
+      <w:spacing w:after="100"/>
+    </w:pPr>
+    <w:rPr>
+      <w:caps/>
+    </w:rPr>
+  </w:style>
+  <w:style w:type="character" w:customStyle="1" w:styleId="TCCTitulo2Char">
+    <w:name w:val="TCCTitulo2 Char"/>
+    <w:link w:val="TCCTitulo2"/>
+    <w:rsid w:val="00616B16"/>
+    <w:rPr>
+      <w:rFonts w:ascii="Times New Roman" w:hAnsi="Times New Roman"/>
+      <w:caps/>
+      <w:sz w:val="24"/>
+      <w:szCs w:val="24"/>
+    </w:rPr>
+  </w:style>
+  <w:style w:type="paragraph" w:customStyle="1" w:styleId="TCCTitulo">
+    <w:name w:val="TCCTitulo"/>
+    <w:basedOn w:val="Normal"/>
+    <w:link w:val="TCCTituloChar"/>
+    <w:rsid w:val="00C26F4A"/>
+    <w:pPr>
+      <w:jc w:val="center"/>
+    </w:pPr>
+    <w:rPr>
+      <w:b/>
+      <w:sz w:val="26"/>
+      <w:szCs w:val="22"/>
+      <w:lang w:val="x-none" w:eastAsia="x-none"/>
+    </w:rPr>
+  </w:style>
+  <w:style w:type="character" w:customStyle="1" w:styleId="TCCTituloChar">
+    <w:name w:val="TCCTitulo Char"/>
+    <w:link w:val="TCCTitulo"/>
+    <w:rsid w:val="00C26F4A"/>
+    <w:rPr>
+      <w:rFonts w:ascii="Times New Roman" w:hAnsi="Times New Roman" w:cs="Arial"/>
+      <w:b/>
+      <w:sz w:val="26"/>
+      <w:szCs w:val="22"/>
+    </w:rPr>
+  </w:style>
+  <w:style w:type="paragraph" w:styleId="Caption">
+    <w:name w:val="caption"/>
+    <w:basedOn w:val="Normal"/>
+    <w:next w:val="Normal"/>
+    <w:uiPriority w:val="35"/>
+    <w:qFormat/>
+    <w:rsid w:val="00E56CB4"/>
+    <w:pPr>
+      <w:keepNext/>
+    </w:pPr>
+    <w:rPr>
+      <w:bCs/>
+      <w:color w:val="000000"/>
+      <w:sz w:val="20"/>
+      <w:szCs w:val="18"/>
+    </w:rPr>
+  </w:style>
+  <w:style w:type="table" w:styleId="TableGrid">
+    <w:name w:val="Table Grid"/>
+    <w:basedOn w:val="TableNormal"/>
+    <w:uiPriority w:val="59"/>
+    <w:rsid w:val="00196782"/>
+    <w:tblPr>
+      <w:tblInd w:w="0" w:type="dxa"/>
+      <w:tblBorders>
+        <w:top w:val="single" w:sz="4" w:space="0" w:color="000000"/>
+        <w:left w:val="single" w:sz="4" w:space="0" w:color="000000"/>
+        <w:bottom w:val="single" w:sz="4" w:space="0" w:color="000000"/>
+        <w:right w:val="single" w:sz="4" w:space="0" w:color="000000"/>
+        <w:insideH w:val="single" w:sz="4" w:space="0" w:color="000000"/>
+        <w:insideV w:val="single" w:sz="4" w:space="0" w:color="000000"/>
+      </w:tblBorders>
+      <w:tblCellMar>
+        <w:top w:w="0" w:type="dxa"/>
+        <w:left w:w="108" w:type="dxa"/>
+        <w:bottom w:w="0" w:type="dxa"/>
+        <w:right w:w="108" w:type="dxa"/>
+      </w:tblCellMar>
+    </w:tblPr>
+  </w:style>
+  <w:style w:type="paragraph" w:customStyle="1" w:styleId="TCCTitulo3">
+    <w:name w:val="TCCTitulo3"/>
+    <w:basedOn w:val="TCCTitulo2"/>
+    <w:link w:val="TCCTitulo3Char"/>
+    <w:rsid w:val="0066459D"/>
+    <w:pPr>
+      <w:numPr>
+        <w:ilvl w:val="2"/>
+      </w:numPr>
+    </w:pPr>
+    <w:rPr>
+      <w:b/>
+      <w:caps w:val="0"/>
+    </w:rPr>
+  </w:style>
+  <w:style w:type="paragraph" w:customStyle="1" w:styleId="Default">
+    <w:name w:val="Default"/>
+    <w:rsid w:val="00ED30DE"/>
+    <w:pPr>
+      <w:autoSpaceDE w:val="0"/>
+      <w:autoSpaceDN w:val="0"/>
+      <w:adjustRightInd w:val="0"/>
+    </w:pPr>
+    <w:rPr>
+      <w:rFonts w:ascii="Arial" w:hAnsi="Arial" w:cs="Arial"/>
+      <w:color w:val="000000"/>
+      <w:sz w:val="24"/>
+      <w:szCs w:val="24"/>
+      <w:lang w:eastAsia="pt-BR"/>
+    </w:rPr>
+  </w:style>
+  <w:style w:type="character" w:customStyle="1" w:styleId="TCCTitulo3Char">
+    <w:name w:val="TCCTitulo3 Char"/>
+    <w:link w:val="TCCTitulo3"/>
+    <w:rsid w:val="0066459D"/>
+    <w:rPr>
+      <w:rFonts w:ascii="Times New Roman" w:hAnsi="Times New Roman"/>
+      <w:b/>
+      <w:sz w:val="24"/>
+      <w:szCs w:val="24"/>
+    </w:rPr>
+  </w:style>
+  <w:style w:type="paragraph" w:customStyle="1" w:styleId="TCCTitulo4">
+    <w:name w:val="TCCTitulo4"/>
+    <w:basedOn w:val="TCCTitulo3"/>
+    <w:link w:val="TCCTitulo4Char"/>
+    <w:rsid w:val="0093441C"/>
+    <w:pPr>
+      <w:numPr>
+        <w:ilvl w:val="3"/>
+        <w:numId w:val="6"/>
+      </w:numPr>
+    </w:pPr>
+    <w:rPr>
+      <w:b w:val="0"/>
+    </w:rPr>
+  </w:style>
+  <w:style w:type="paragraph" w:styleId="Title">
+    <w:name w:val="Title"/>
+    <w:basedOn w:val="Normal"/>
+    <w:next w:val="Normal"/>
+    <w:link w:val="TitleChar"/>
+    <w:uiPriority w:val="10"/>
+    <w:qFormat/>
+    <w:rsid w:val="006C4252"/>
+    <w:pPr>
+      <w:spacing w:before="240" w:after="60"/>
+      <w:jc w:val="center"/>
+      <w:outlineLvl w:val="0"/>
+    </w:pPr>
+    <w:rPr>
+      <w:rFonts w:eastAsia="Times New Roman"/>
+      <w:b/>
+      <w:bCs/>
+      <w:kern w:val="28"/>
+      <w:szCs w:val="32"/>
+      <w:lang w:val="x-none"/>
+    </w:rPr>
+  </w:style>
+  <w:style w:type="character" w:customStyle="1" w:styleId="TCCTitulo4Char">
+    <w:name w:val="TCCTitulo4 Char"/>
+    <w:link w:val="TCCTitulo4"/>
+    <w:rsid w:val="0093441C"/>
+    <w:rPr>
+      <w:rFonts w:ascii="Times New Roman" w:hAnsi="Times New Roman"/>
+      <w:sz w:val="24"/>
+      <w:szCs w:val="24"/>
+    </w:rPr>
+  </w:style>
+  <w:style w:type="paragraph" w:styleId="TOC3">
+    <w:name w:val="toc 3"/>
+    <w:basedOn w:val="Normal"/>
+    <w:next w:val="Normal"/>
+    <w:autoRedefine/>
+    <w:uiPriority w:val="39"/>
+    <w:unhideWhenUsed/>
+    <w:rsid w:val="0093441C"/>
+    <w:pPr>
+      <w:spacing w:after="100"/>
+    </w:pPr>
+    <w:rPr>
+      <w:b/>
+    </w:rPr>
+  </w:style>
+  <w:style w:type="paragraph" w:styleId="TOC4">
+    <w:name w:val="toc 4"/>
+    <w:basedOn w:val="Normal"/>
+    <w:next w:val="Normal"/>
+    <w:autoRedefine/>
+    <w:uiPriority w:val="39"/>
+    <w:semiHidden/>
+    <w:unhideWhenUsed/>
+    <w:rsid w:val="0093441C"/>
+    <w:pPr>
+      <w:spacing w:after="100"/>
+    </w:pPr>
+  </w:style>
+  <w:style w:type="paragraph" w:styleId="TOC5">
+    <w:name w:val="toc 5"/>
+    <w:basedOn w:val="Normal"/>
+    <w:next w:val="Normal"/>
+    <w:autoRedefine/>
+    <w:uiPriority w:val="39"/>
+    <w:semiHidden/>
+    <w:unhideWhenUsed/>
+    <w:rsid w:val="0093441C"/>
+    <w:pPr>
+      <w:spacing w:after="100"/>
+    </w:pPr>
+  </w:style>
+  <w:style w:type="paragraph" w:styleId="TableofFigures">
+    <w:name w:val="table of figures"/>
+    <w:basedOn w:val="Normal"/>
+    <w:next w:val="Normal"/>
+    <w:uiPriority w:val="99"/>
+    <w:unhideWhenUsed/>
+    <w:rsid w:val="00694CD1"/>
+  </w:style>
+  <w:style w:type="character" w:customStyle="1" w:styleId="TitleChar">
+    <w:name w:val="Title Char"/>
+    <w:link w:val="Title"/>
+    <w:uiPriority w:val="10"/>
+    <w:rsid w:val="006C4252"/>
+    <w:rPr>
+      <w:rFonts w:ascii="Times New Roman" w:eastAsia="Times New Roman" w:hAnsi="Times New Roman" w:cs="Times New Roman"/>
+      <w:b/>
+      <w:bCs/>
+      <w:kern w:val="28"/>
+      <w:sz w:val="24"/>
+      <w:szCs w:val="32"/>
+      <w:lang w:eastAsia="en-US"/>
+    </w:rPr>
+  </w:style>
+  <w:style w:type="character" w:customStyle="1" w:styleId="apple-converted-space">
+    <w:name w:val="apple-converted-space"/>
+    <w:basedOn w:val="DefaultParagraphFont"/>
+    <w:rsid w:val="00A96BC4"/>
+  </w:style>
+  <w:style w:type="character" w:styleId="FollowedHyperlink">
+    <w:name w:val="FollowedHyperlink"/>
+    <w:uiPriority w:val="99"/>
+    <w:semiHidden/>
+    <w:unhideWhenUsed/>
+    <w:rsid w:val="00A4044D"/>
+    <w:rPr>
+      <w:color w:val="800080"/>
+      <w:u w:val="single"/>
+    </w:rPr>
+  </w:style>
+  <w:style w:type="character" w:styleId="CommentReference">
+    <w:name w:val="annotation reference"/>
+    <w:uiPriority w:val="99"/>
+    <w:semiHidden/>
+    <w:unhideWhenUsed/>
+    <w:rsid w:val="00AE72EF"/>
+    <w:rPr>
+      <w:sz w:val="16"/>
+      <w:szCs w:val="16"/>
+    </w:rPr>
+  </w:style>
+  <w:style w:type="paragraph" w:styleId="CommentText">
+    <w:name w:val="annotation text"/>
+    <w:basedOn w:val="Normal"/>
+    <w:link w:val="CommentTextChar"/>
+    <w:uiPriority w:val="99"/>
+    <w:semiHidden/>
+    <w:unhideWhenUsed/>
+    <w:rsid w:val="00AE72EF"/>
+    <w:rPr>
+      <w:sz w:val="20"/>
+      <w:szCs w:val="20"/>
+      <w:lang w:val="x-none"/>
+    </w:rPr>
+  </w:style>
+  <w:style w:type="character" w:customStyle="1" w:styleId="CommentTextChar">
+    <w:name w:val="Comment Text Char"/>
+    <w:link w:val="CommentText"/>
+    <w:uiPriority w:val="99"/>
+    <w:semiHidden/>
+    <w:rsid w:val="00AE72EF"/>
+    <w:rPr>
+      <w:rFonts w:ascii="Times New Roman" w:hAnsi="Times New Roman"/>
+      <w:lang w:eastAsia="en-US"/>
+    </w:rPr>
+  </w:style>
+  <w:style w:type="paragraph" w:styleId="CommentSubject">
+    <w:name w:val="annotation subject"/>
+    <w:basedOn w:val="CommentText"/>
+    <w:next w:val="CommentText"/>
+    <w:link w:val="CommentSubjectChar"/>
+    <w:uiPriority w:val="99"/>
+    <w:semiHidden/>
+    <w:unhideWhenUsed/>
+    <w:rsid w:val="00AE72EF"/>
+    <w:rPr>
+      <w:b/>
+      <w:bCs/>
+    </w:rPr>
+  </w:style>
+  <w:style w:type="character" w:customStyle="1" w:styleId="CommentSubjectChar">
+    <w:name w:val="Comment Subject Char"/>
+    <w:link w:val="CommentSubject"/>
+    <w:uiPriority w:val="99"/>
+    <w:semiHidden/>
+    <w:rsid w:val="00AE72EF"/>
+    <w:rPr>
+      <w:rFonts w:ascii="Times New Roman" w:hAnsi="Times New Roman"/>
+      <w:b/>
+      <w:bCs/>
+      <w:lang w:eastAsia="en-US"/>
+    </w:rPr>
   </w:style>
 </w:styles>
 </file>
@@ -25725,7 +25261,7 @@
 </file>
 
 <file path=customXml/itemProps1.xml><?xml version="1.0" encoding="utf-8"?>
-<ds:datastoreItem xmlns:ds="http://schemas.openxmlformats.org/officeDocument/2006/customXml" ds:itemID="{1772043A-7C8D-CA48-BB50-73FBEE44E3B2}">
+<ds:datastoreItem xmlns:ds="http://schemas.openxmlformats.org/officeDocument/2006/customXml" ds:itemID="{AA7BA1B2-26A4-FC47-B937-D18703F16802}">
   <ds:schemaRefs>
     <ds:schemaRef ds:uri="http://schemas.openxmlformats.org/officeDocument/2006/bibliography"/>
   </ds:schemaRefs>

</xml_diff>